<commit_message>
add posts and tags
</commit_message>
<xml_diff>
--- a/R/_book/_main.docx
+++ b/R/_book/_main.docx
@@ -2171,6 +2171,17 @@
         </w:numPr>
       </w:pPr>
       <w:r>
+        <w:t xml:space="preserve">Corbett, Hertzog, Hanigan, ARDCs National Data Assets Community Connect program, Where theres Smoke - Building Air Health Data Bridges (PS022 - AirHealth). $40,000.</w:t>
+      </w:r>
+    </w:p>
+    <w:p>
+      <w:pPr>
+        <w:numPr>
+          <w:ilvl w:val="0"/>
+          <w:numId w:val="1012"/>
+        </w:numPr>
+      </w:pPr>
+      <w:r>
         <w:t xml:space="preserve">Hanigan, Data and model blending for the protoype AQFx smoke forecasting system, CSIRO, 6 months, $60,000</w:t>
       </w:r>
     </w:p>
@@ -2506,7 +2517,7 @@
       </w:r>
     </w:p>
     <w:bookmarkEnd w:id="86"/>
-    <w:bookmarkStart w:id="92" w:name="teaching-and-learning"/>
+    <w:bookmarkStart w:id="94" w:name="teaching-and-learning"/>
     <w:p>
       <w:pPr>
         <w:pStyle w:val="Heading1"/>
@@ -2592,7 +2603,7 @@
       </w:r>
     </w:p>
     <w:bookmarkEnd w:id="87"/>
-    <w:bookmarkStart w:id="90" w:name="higher-degree-research"/>
+    <w:bookmarkStart w:id="91" w:name="higher-degree-research"/>
     <w:p>
       <w:pPr>
         <w:pStyle w:val="Heading2"/>
@@ -2634,26 +2645,67 @@
           <w:ilvl w:val="0"/>
           <w:numId w:val="1015"/>
         </w:numPr>
+      </w:pPr>
+      <w:r>
+        <w:t xml:space="preserve">2023 (Started): I co-supervise Albaraa Milibari (Curtin University)</w:t>
+      </w:r>
+    </w:p>
+    <w:p>
+      <w:pPr>
+        <w:numPr>
+          <w:ilvl w:val="0"/>
+          <w:numId w:val="1015"/>
+        </w:numPr>
+      </w:pPr>
+      <w:r>
+        <w:t xml:space="preserve">2022 (Completed): Heather Stevens (Macquarie University). PhD thesis title was Associations between temperature and interpersonal violence. PhD thesis is now available via</w:t>
+      </w:r>
+      <w:r>
+        <w:t xml:space="preserve"> </w:t>
+      </w:r>
+      <w:hyperlink r:id="rId88">
+        <w:r>
+          <w:rPr>
+            <w:rStyle w:val="Hyperlink"/>
+          </w:rPr>
+          <w:t xml:space="preserve">https://doi.org/10.25949/23282423.v1</w:t>
+        </w:r>
+      </w:hyperlink>
+    </w:p>
+    <w:bookmarkEnd w:id="89"/>
+    <w:bookmarkStart w:id="90" w:name="postdoctoral-research-fellowships"/>
+    <w:p>
+      <w:pPr>
+        <w:pStyle w:val="Heading3"/>
+      </w:pPr>
+      <w:r>
+        <w:rPr>
+          <w:rStyle w:val="SectionNumber"/>
+        </w:rPr>
+        <w:t xml:space="preserve">6.2.2</w:t>
+      </w:r>
+      <w:r>
+        <w:tab/>
+      </w:r>
+      <w:r>
+        <w:t xml:space="preserve">Postdoctoral research fellowships</w:t>
+      </w:r>
+    </w:p>
+    <w:p>
+      <w:pPr>
+        <w:numPr>
+          <w:ilvl w:val="0"/>
+          <w:numId w:val="1016"/>
+        </w:numPr>
         <w:pStyle w:val="Compact"/>
       </w:pPr>
       <w:r>
-        <w:t xml:space="preserve">2022 Heather Stevens (Macquarie University). PhD thesis title was Associations between temperature and interpersonal violence. PhD thesis is now available via</w:t>
-      </w:r>
-      <w:r>
-        <w:t xml:space="preserve"> </w:t>
-      </w:r>
-      <w:hyperlink r:id="rId88">
-        <w:r>
-          <w:rPr>
-            <w:rStyle w:val="Hyperlink"/>
-          </w:rPr>
-          <w:t xml:space="preserve">https://doi.org/10.25949/23282423.v1</w:t>
-        </w:r>
-      </w:hyperlink>
-    </w:p>
-    <w:bookmarkEnd w:id="89"/>
+        <w:t xml:space="preserve">Primary Supervision of CSIRO/Data61 data science fellowship (Dr Imaina Widagdo, a student in this postdoctoral professional development program for Department of Health Staff: June and July 2017.</w:t>
+      </w:r>
+    </w:p>
     <w:bookmarkEnd w:id="90"/>
-    <w:bookmarkStart w:id="91" w:name="other-teaching-activities"/>
+    <w:bookmarkEnd w:id="91"/>
+    <w:bookmarkStart w:id="93" w:name="other-teaching-activities"/>
     <w:p>
       <w:pPr>
         <w:pStyle w:val="Heading2"/>
@@ -2675,7 +2727,7 @@
       <w:pPr>
         <w:numPr>
           <w:ilvl w:val="0"/>
-          <w:numId w:val="1016"/>
+          <w:numId w:val="1017"/>
         </w:numPr>
       </w:pPr>
       <w:r>
@@ -2686,7 +2738,7 @@
       <w:pPr>
         <w:numPr>
           <w:ilvl w:val="0"/>
-          <w:numId w:val="1016"/>
+          <w:numId w:val="1017"/>
         </w:numPr>
       </w:pPr>
       <w:r>
@@ -2697,7 +2749,7 @@
       <w:pPr>
         <w:numPr>
           <w:ilvl w:val="0"/>
-          <w:numId w:val="1016"/>
+          <w:numId w:val="1017"/>
         </w:numPr>
       </w:pPr>
       <w:r>
@@ -2726,7 +2778,7 @@
       <w:pPr>
         <w:numPr>
           <w:ilvl w:val="0"/>
-          <w:numId w:val="1016"/>
+          <w:numId w:val="1017"/>
         </w:numPr>
       </w:pPr>
       <w:r>
@@ -2737,16 +2789,60 @@
       <w:pPr>
         <w:numPr>
           <w:ilvl w:val="0"/>
-          <w:numId w:val="1016"/>
+          <w:numId w:val="1017"/>
         </w:numPr>
       </w:pPr>
       <w:r>
         <w:t xml:space="preserve">VIC EPA, CSIRO and several Melbourne Universities (Monash, Melbourne, LaTrobe) workshop on CAR data sharing and analysis technology December 2018 Melbourne</w:t>
       </w:r>
     </w:p>
-    <w:bookmarkEnd w:id="91"/>
-    <w:bookmarkEnd w:id="92"/>
-    <w:bookmarkStart w:id="94" w:name="programming-expertise"/>
+    <w:p>
+      <w:pPr>
+        <w:numPr>
+          <w:ilvl w:val="0"/>
+          <w:numId w:val="1017"/>
+        </w:numPr>
+      </w:pPr>
+      <w:r>
+        <w:t xml:space="preserve">I gave a workshop on multilevel data analysis for the ACT Health Department 25 May 2016.</w:t>
+      </w:r>
+    </w:p>
+    <w:p>
+      <w:pPr>
+        <w:numPr>
+          <w:ilvl w:val="0"/>
+          <w:numId w:val="1017"/>
+        </w:numPr>
+      </w:pPr>
+      <w:r>
+        <w:t xml:space="preserve">I gave presentations on data publishing for the Australian National Data Service 23 (research data) Things 27 June and 6 September 2016 (</w:t>
+      </w:r>
+      <w:hyperlink r:id="rId92">
+        <w:r>
+          <w:rPr>
+            <w:rStyle w:val="Hyperlink"/>
+          </w:rPr>
+          <w:t xml:space="preserve">https://www.youtube.com/watch?v=V5MwUEoCQPo</w:t>
+        </w:r>
+      </w:hyperlink>
+      <w:r>
+        <w:t xml:space="preserve">).</w:t>
+      </w:r>
+    </w:p>
+    <w:p>
+      <w:pPr>
+        <w:numPr>
+          <w:ilvl w:val="0"/>
+          <w:numId w:val="1017"/>
+        </w:numPr>
+      </w:pPr>
+      <w:r>
+        <w:t xml:space="preserve">Marking masters of environmental health assignments, University of Sydney, Semester 2 2015.</w:t>
+      </w:r>
+    </w:p>
+    <w:bookmarkEnd w:id="93"/>
+    <w:bookmarkEnd w:id="94"/>
+    <w:bookmarkStart w:id="99" w:name="conference-presentations"/>
     <w:p>
       <w:pPr>
         <w:pStyle w:val="Heading1"/>
@@ -2761,6 +2857,367 @@
         <w:tab/>
       </w:r>
       <w:r>
+        <w:t xml:space="preserve">Conference presentations</w:t>
+      </w:r>
+    </w:p>
+    <w:p>
+      <w:pPr>
+        <w:numPr>
+          <w:ilvl w:val="0"/>
+          <w:numId w:val="1018"/>
+        </w:numPr>
+      </w:pPr>
+      <w:r>
+        <w:t xml:space="preserve">Two posters at 2019 Annual Conference of the International Society for Environmental Epidemiology, August 25-28 2019, Utrecht, the Netherlands</w:t>
+      </w:r>
+    </w:p>
+    <w:p>
+      <w:pPr>
+        <w:numPr>
+          <w:ilvl w:val="0"/>
+          <w:numId w:val="1018"/>
+        </w:numPr>
+      </w:pPr>
+      <w:r>
+        <w:t xml:space="preserve">(INVITED TALK) I.C. Hanigan, R. Broome, M. Cope, J. Heyworth, J. Horsley, B. Jalaludin, E. Jegasothy, L. Knibbs, G. Pereira, S. Vander Hoorn, B. Newell and G.G. Morgan (2019)</w:t>
+      </w:r>
+      <w:r>
+        <w:t xml:space="preserve"> </w:t>
+      </w:r>
+      <w:r>
+        <w:t xml:space="preserve">“</w:t>
+      </w:r>
+      <w:r>
+        <w:t xml:space="preserve">Comparing estimated years of life lost due to air pollution using system dynamics versus Leslie matrices</w:t>
+      </w:r>
+      <w:r>
+        <w:t xml:space="preserve">”</w:t>
+      </w:r>
+      <w:r>
+        <w:t xml:space="preserve">. Modelling and Simulation (MODSIM) Conference forthcoming. Canberra. December 2019. Special session I assisted as organiser (led by Dr Stefan Reis):</w:t>
+      </w:r>
+      <w:r>
+        <w:t xml:space="preserve"> </w:t>
+      </w:r>
+      <w:r>
+        <w:t xml:space="preserve">‘</w:t>
+      </w:r>
+      <w:r>
+        <w:t xml:space="preserve">Integrated modelling and data science for environmental and human health</w:t>
+      </w:r>
+      <w:r>
+        <w:t xml:space="preserve">’</w:t>
+      </w:r>
+      <w:r>
+        <w:t xml:space="preserve">.</w:t>
+      </w:r>
+    </w:p>
+    <w:p>
+      <w:pPr>
+        <w:numPr>
+          <w:ilvl w:val="0"/>
+          <w:numId w:val="1018"/>
+        </w:numPr>
+      </w:pPr>
+      <w:r>
+        <w:t xml:space="preserve">I.C. Hanigan, J. Schirmer, T. Niyonsenga. Drought and distress by age, gender and farming: findings from southeastern Australia. The Conference of the International Society for Environmental Epidemiology and International Society of Exposure Science-Asia Chapter 2018 (ISEE/ES-AC) Taipei, Taiwan, 2018.</w:t>
+      </w:r>
+    </w:p>
+    <w:p>
+      <w:pPr>
+        <w:numPr>
+          <w:ilvl w:val="0"/>
+          <w:numId w:val="1018"/>
+        </w:numPr>
+      </w:pPr>
+      <w:r>
+        <w:t xml:space="preserve">Ivan C. Hanigan, Grant J. Williamson, Luke D. Knibbs, Joshua Horsley, Margaret I. Rolfe, Martin Cope, Adrian G. Barnett, Christine T. Cowie, Jane S. Heyworth, Marc L. Serre, Bin Jalaludin, and Geoffrey G. Morgan. Bayesian blending of nitrogen dioxide air pollution data for neighbourhood estimates for health research. Awarded a New Researcher Best Abstract Award for Asia, Africa, Latin America/Caribbean and Oceania at the 2017 conference of the International Society of Environmental Epidemiology (ISEE), Sydney, Australia, 24-28 September.</w:t>
+      </w:r>
+    </w:p>
+    <w:p>
+      <w:pPr>
+        <w:numPr>
+          <w:ilvl w:val="0"/>
+          <w:numId w:val="1018"/>
+        </w:numPr>
+      </w:pPr>
+      <w:r>
+        <w:t xml:space="preserve">Hanigan, I., Cochrane, T., Davey, R. The Scale Issue for Heart Disease Mapping and Associations with Disadvantage using Aggregated Hospital Data. Institute of Australian Geographers Conference, Brisbane, Australia, 12-14th July 2017.</w:t>
+      </w:r>
+    </w:p>
+    <w:p>
+      <w:pPr>
+        <w:numPr>
+          <w:ilvl w:val="0"/>
+          <w:numId w:val="1018"/>
+        </w:numPr>
+      </w:pPr>
+      <w:r>
+        <w:t xml:space="preserve">Ambrey, C., Hanigan, I. Schirmer, J. Does vegetation cover mediate the impact of drought on psychological distress in farmers? Institute of Australian Geographers Conference, Brisbane, Australia, 12-14th July 2017.</w:t>
+      </w:r>
+    </w:p>
+    <w:p>
+      <w:pPr>
+        <w:numPr>
+          <w:ilvl w:val="0"/>
+          <w:numId w:val="1018"/>
+        </w:numPr>
+      </w:pPr>
+      <w:r>
+        <w:t xml:space="preserve">Hanigan, I., Porfirio, L., Hutchinson, M. (Poster) Combining Climate Index With Drought Declarations To Create A Definition Of Drought For Human Wellbeing Research. One Health and International Association for Ecology and Health joint congress , Melbourne 3rd-7th Dec 2016</w:t>
+      </w:r>
+    </w:p>
+    <w:p>
+      <w:pPr>
+        <w:numPr>
+          <w:ilvl w:val="0"/>
+          <w:numId w:val="1018"/>
+        </w:numPr>
+      </w:pPr>
+      <w:r>
+        <w:t xml:space="preserve">Hanigan, I., Learnihan, V., Mazumdar, M., Cochrane, T., Davey, R., Phung, H., O’Connor, B., Yu, Y., Bagheri, N. Associations of hospitalisation for cardiovascular disease with neighbourhood walkability and food locations in Canberra, Australia, 2007-2013. Institute of Australian Geographers (IAG) conference Adelaide 29th June 2016.</w:t>
+      </w:r>
+    </w:p>
+    <w:p>
+      <w:pPr>
+        <w:numPr>
+          <w:ilvl w:val="0"/>
+          <w:numId w:val="1018"/>
+        </w:numPr>
+      </w:pPr>
+      <w:r>
+        <w:t xml:space="preserve">Hanigan, I., Morgan, G., Williamson, G., et al. Blending data with different levels of uncertainty for pollution exposure estimates in Sydney and Perth, Australia. Centre for Air quality and health Research evaluation (CAR) Symposium, Sydney, 5th of May, 2016</w:t>
+      </w:r>
+    </w:p>
+    <w:p>
+      <w:pPr>
+        <w:numPr>
+          <w:ilvl w:val="0"/>
+          <w:numId w:val="1018"/>
+        </w:numPr>
+      </w:pPr>
+      <w:r>
+        <w:t xml:space="preserve">Guru, S., Blanchard, W., Hanigan, I., Burns, E., Stein, J., Lindenmayer, D. &amp; Clancy, T. (2015). A Scientific Workflow to apply an IUCN Red List Ecosystem Assessment of Mountain Ash Forest. 2015 Ecological Society of Australia Annual Conference. Adelaide, South Australia. 29 November, 2015.</w:t>
+      </w:r>
+    </w:p>
+    <w:p>
+      <w:pPr>
+        <w:numPr>
+          <w:ilvl w:val="0"/>
+          <w:numId w:val="1018"/>
+        </w:numPr>
+      </w:pPr>
+      <w:r>
+        <w:t xml:space="preserve">Viennet, E., Dear, K., Faddy, H., Hanigan, I., McMichael, A., Ritchie, S., Williams, C. &amp; Harley, D. (2014). Dengue Transmission in a High-Income Country: Descriptive and Spatio-Temporal Analysis. 9th insitut pasteur conference: Emerging infectious diseases.</w:t>
+      </w:r>
+    </w:p>
+    <w:p>
+      <w:pPr>
+        <w:numPr>
+          <w:ilvl w:val="0"/>
+          <w:numId w:val="1018"/>
+        </w:numPr>
+      </w:pPr>
+      <w:r>
+        <w:t xml:space="preserve">Butler, C. D., Turner, G. M., Hanigan, I. C., &amp; Bowles, D. C. (2013). Climate change adaptation: a mirage that threatens to trap us in dry sand. In Greenhouse 2013, The science of climate change. Adelaide, South Australia. 9 October, 2013.</w:t>
+      </w:r>
+    </w:p>
+    <w:p>
+      <w:pPr>
+        <w:numPr>
+          <w:ilvl w:val="0"/>
+          <w:numId w:val="1018"/>
+        </w:numPr>
+      </w:pPr>
+      <w:r>
+        <w:t xml:space="preserve">Johnston, F., Hanigan, I. C., Henderson, S. B., &amp; Morgan, G. G. (2013). Biomass Smoke Pollution And Mortality Rates In Launceston, Australia, 1994-2007: Evaluation Of Coordinated Interventions To Improve Ambient Air Quality. In The joint ISEE, ISES and ISIAQ Environmental Health Conference (19-23 August 2013). Basel, Switzerland.</w:t>
+      </w:r>
+    </w:p>
+    <w:p>
+      <w:pPr>
+        <w:numPr>
+          <w:ilvl w:val="0"/>
+          <w:numId w:val="1018"/>
+        </w:numPr>
+      </w:pPr>
+      <w:r>
+        <w:t xml:space="preserve">Hanigan, I., Fisher, D., &amp; Mceachern, S. (2013). Open Software - Restricted Data : A Suicide / Climate Case Study . In National Climate Change Adaptation Research Facility Conference</w:t>
+      </w:r>
+      <w:r>
+        <w:t xml:space="preserve"> </w:t>
+      </w:r>
+      <w:r>
+        <w:t xml:space="preserve">“</w:t>
+      </w:r>
+      <w:r>
+        <w:t xml:space="preserve">Climate Adaptation knowledge and partnership</w:t>
+      </w:r>
+      <w:r>
+        <w:t xml:space="preserve">”</w:t>
+      </w:r>
+      <w:r>
+        <w:t xml:space="preserve">. June 2013, Sydney. (pp. 1–8).</w:t>
+      </w:r>
+    </w:p>
+    <w:p>
+      <w:pPr>
+        <w:numPr>
+          <w:ilvl w:val="0"/>
+          <w:numId w:val="1018"/>
+        </w:numPr>
+      </w:pPr>
+      <w:r>
+        <w:t xml:space="preserve">Bambrick, H., Woodruff, R., &amp; Hanigan, I. (2011). P2-364 Climate change threatens blood supply through altering the distribution of vector-borne disease: an Australian Case-Study. Journal of Epidemiology &amp; Community Health, 65(Suppl 1), A323–A323.</w:t>
+      </w:r>
+      <w:r>
+        <w:t xml:space="preserve"> </w:t>
+      </w:r>
+      <w:hyperlink r:id="rId95">
+        <w:r>
+          <w:rPr>
+            <w:rStyle w:val="Hyperlink"/>
+          </w:rPr>
+          <w:t xml:space="preserve">https://dx.doi.org/10.1136/jech.2011.142976k.95</w:t>
+        </w:r>
+      </w:hyperlink>
+    </w:p>
+    <w:p>
+      <w:pPr>
+        <w:numPr>
+          <w:ilvl w:val="0"/>
+          <w:numId w:val="1018"/>
+        </w:numPr>
+      </w:pPr>
+      <w:r>
+        <w:t xml:space="preserve">Johnston, F., Hanigan, I., Henderson, S., Morgan, G., &amp; Bowman, D. (2011). The association between mortality and air pollution events from bushfires and dust storms in Sydney, 1994-2007. In Royal College of Physicians Annual Scientific Meeting. Darwin.</w:t>
+      </w:r>
+    </w:p>
+    <w:p>
+      <w:pPr>
+        <w:numPr>
+          <w:ilvl w:val="0"/>
+          <w:numId w:val="1018"/>
+        </w:numPr>
+      </w:pPr>
+      <w:r>
+        <w:t xml:space="preserve">Johnston, F. H., Hanigan, I. C., Henderson, S. B., Morgan, G. G., &amp; Bowman, D. M. J. S. (2011). Preliminary Results From the Australian Landscape Fire Smoke Project. Abstracts: ISEE 22nd Annual Conference, Seoul, Korea, 28 August-1 September 2010: Outdoor Air Pollution From Residential Wood Combustion and Associated Health Effects. Epidemiology, 22(1), S186</w:t>
+      </w:r>
+      <w:r>
+        <w:t xml:space="preserve"> </w:t>
+      </w:r>
+      <w:hyperlink r:id="rId96">
+        <w:r>
+          <w:rPr>
+            <w:rStyle w:val="Hyperlink"/>
+          </w:rPr>
+          <w:t xml:space="preserve">https://dx.doi.org/10.1097/01.ede.0000392251.52154.6f</w:t>
+        </w:r>
+      </w:hyperlink>
+    </w:p>
+    <w:p>
+      <w:pPr>
+        <w:numPr>
+          <w:ilvl w:val="0"/>
+          <w:numId w:val="1018"/>
+        </w:numPr>
+      </w:pPr>
+      <w:r>
+        <w:t xml:space="preserve">Bambrick, H., Dear, K., &amp; Hanigan, I. (2009). Deaths in a sunburnt country: Differential mortality responses to temperatures in hot country. In IOP Conference Series.</w:t>
+      </w:r>
+    </w:p>
+    <w:p>
+      <w:pPr>
+        <w:numPr>
+          <w:ilvl w:val="0"/>
+          <w:numId w:val="1018"/>
+        </w:numPr>
+      </w:pPr>
+      <w:r>
+        <w:t xml:space="preserve">Banwell, C., Dixon, J., Bambrick, H., Hinde, S., Kjellstrom, T., Lucas, R., &amp; Hanigan, I. C. (2009). Socio-cultural reflections on comfort and heat in Australia with implications for climate change adaption. In Climate Change: Global Risks, Challenges and Decisions. IOP Conf. Series: Earth and Environmental Science (Vol. 6, p. 572023).</w:t>
+      </w:r>
+      <w:r>
+        <w:t xml:space="preserve"> </w:t>
+      </w:r>
+      <w:hyperlink r:id="rId97">
+        <w:r>
+          <w:rPr>
+            <w:rStyle w:val="Hyperlink"/>
+          </w:rPr>
+          <w:t xml:space="preserve">https://dx.doi.org/10.1088/1755-1307/6/7/572023</w:t>
+        </w:r>
+      </w:hyperlink>
+    </w:p>
+    <w:p>
+      <w:pPr>
+        <w:numPr>
+          <w:ilvl w:val="0"/>
+          <w:numId w:val="1018"/>
+        </w:numPr>
+      </w:pPr>
+      <w:r>
+        <w:t xml:space="preserve">Hanigan, I., Johnston, F., Morgan, G., Dingle, J., &amp; Bowman, D. (2008). Assessing the Relationship Between Exposure to Vegetation Fire Smoke and Hospital Admissions when Empirical Air Quality Measurements are Limited: Darwin, Australia, 1996-2005. In Epidemiology: 2008, Vol 19 Issue 6 - pp S266-S267. Abstracts from the Joint Annual Conference of the International Society for Environmental Epidemiology and International Society of Exposure Analysis. Pasadena, California, Oct 2008.</w:t>
+      </w:r>
+    </w:p>
+    <w:p>
+      <w:pPr>
+        <w:numPr>
+          <w:ilvl w:val="0"/>
+          <w:numId w:val="1018"/>
+        </w:numPr>
+      </w:pPr>
+      <w:r>
+        <w:t xml:space="preserve">D’Souza, R., Hall, G., Becker, N., Vally, H., &amp; Hanigan, I. (2006). Effect of Ambient Temperature and Age on Salmonella Notifications in Australia. In Epidemiology.</w:t>
+      </w:r>
+    </w:p>
+    <w:p>
+      <w:pPr>
+        <w:numPr>
+          <w:ilvl w:val="0"/>
+          <w:numId w:val="1018"/>
+        </w:numPr>
+      </w:pPr>
+      <w:r>
+        <w:t xml:space="preserve">D’Souza, R. M., Becker, N. G., Kjellstrom, T., Bambrick, H., Woodruff, R., Kelsall, L., Hanigan, I. &amp; Guest, C. (2005). Influence of Climatic Factors on Hospitalisations and Emergency Room Presentations for Asthma and Other (Non-Asthma) Respiratory Conditions in Children. In Epidemiology (Vol. 16, p. S50).</w:t>
+      </w:r>
+      <w:r>
+        <w:t xml:space="preserve"> </w:t>
+      </w:r>
+      <w:hyperlink r:id="rId98">
+        <w:r>
+          <w:rPr>
+            <w:rStyle w:val="Hyperlink"/>
+          </w:rPr>
+          <w:t xml:space="preserve">https://dx.doi.org/10.1097/00001648-200509000-00116</w:t>
+        </w:r>
+      </w:hyperlink>
+    </w:p>
+    <w:p>
+      <w:pPr>
+        <w:numPr>
+          <w:ilvl w:val="0"/>
+          <w:numId w:val="1018"/>
+        </w:numPr>
+      </w:pPr>
+      <w:r>
+        <w:t xml:space="preserve">D’Souza, R. M., Becker, N. G., Hall, G., Kjellstrom, T., Bambrick, H., Kelsall, L., Hanigan, I &amp; Guest, C. (2005). Climatic Factors Associated With Hospitalisations and Emergency Room Presentations for Diarrhoea in Children. In Epidemiology (Vol. 16, p. S60).</w:t>
+      </w:r>
+    </w:p>
+    <w:bookmarkEnd w:id="99"/>
+    <w:bookmarkStart w:id="101" w:name="programming-expertise"/>
+    <w:p>
+      <w:pPr>
+        <w:pStyle w:val="Heading1"/>
+      </w:pPr>
+      <w:r>
+        <w:rPr>
+          <w:rStyle w:val="SectionNumber"/>
+        </w:rPr>
+        <w:t xml:space="preserve">8</w:t>
+      </w:r>
+      <w:r>
+        <w:tab/>
+      </w:r>
+      <w:r>
         <w:t xml:space="preserve">Programming expertise</w:t>
       </w:r>
     </w:p>
@@ -2768,7 +3225,7 @@
       <w:pPr>
         <w:numPr>
           <w:ilvl w:val="0"/>
-          <w:numId w:val="1017"/>
+          <w:numId w:val="1019"/>
         </w:numPr>
       </w:pPr>
       <w:r>
@@ -2779,13 +3236,13 @@
       <w:pPr>
         <w:numPr>
           <w:ilvl w:val="0"/>
-          <w:numId w:val="1017"/>
+          <w:numId w:val="1019"/>
         </w:numPr>
       </w:pPr>
       <w:r>
         <w:t xml:space="preserve">I contribute to several R packages and open source code project sites via my GitHub pages (</w:t>
       </w:r>
-      <w:hyperlink r:id="rId93">
+      <w:hyperlink r:id="rId100">
         <w:r>
           <w:rPr>
             <w:rStyle w:val="Hyperlink"/>
@@ -2801,7 +3258,7 @@
       <w:pPr>
         <w:numPr>
           <w:ilvl w:val="0"/>
-          <w:numId w:val="1017"/>
+          <w:numId w:val="1019"/>
         </w:numPr>
       </w:pPr>
       <w:r>
@@ -2812,14 +3269,14 @@
       <w:pPr>
         <w:numPr>
           <w:ilvl w:val="0"/>
-          <w:numId w:val="1017"/>
+          <w:numId w:val="1019"/>
         </w:numPr>
       </w:pPr>
       <w:r>
         <w:t xml:space="preserve">I am adept at generic programming and configuring Postgres, PostGIS, Geoserver, QGIS, ArcGIS, Oracle-XE, Linux (Ubuntu, Centos, RHEL).</w:t>
       </w:r>
     </w:p>
-    <w:bookmarkEnd w:id="94"/>
+    <w:bookmarkEnd w:id="101"/>
     <w:sectPr/>
   </w:body>
 </w:document>
@@ -3220,6 +3677,39 @@
     <w:abstractNumId w:val="991"/>
   </w:num>
   <w:num w:numId="1017">
+    <w:abstractNumId w:val="991"/>
+  </w:num>
+  <w:num w:numId="1018">
+    <w:abstractNumId w:val="99411"/>
+    <w:lvlOverride w:ilvl="0">
+      <w:startOverride w:val="1"/>
+    </w:lvlOverride>
+    <w:lvlOverride w:ilvl="1">
+      <w:startOverride w:val="1"/>
+    </w:lvlOverride>
+    <w:lvlOverride w:ilvl="2">
+      <w:startOverride w:val="1"/>
+    </w:lvlOverride>
+    <w:lvlOverride w:ilvl="3">
+      <w:startOverride w:val="1"/>
+    </w:lvlOverride>
+    <w:lvlOverride w:ilvl="4">
+      <w:startOverride w:val="1"/>
+    </w:lvlOverride>
+    <w:lvlOverride w:ilvl="5">
+      <w:startOverride w:val="1"/>
+    </w:lvlOverride>
+    <w:lvlOverride w:ilvl="6">
+      <w:startOverride w:val="1"/>
+    </w:lvlOverride>
+    <w:lvlOverride w:ilvl="7">
+      <w:startOverride w:val="1"/>
+    </w:lvlOverride>
+    <w:lvlOverride w:ilvl="8">
+      <w:startOverride w:val="1"/>
+    </w:lvlOverride>
+  </w:num>
+  <w:num w:numId="1019">
     <w:abstractNumId w:val="991"/>
   </w:num>
 </w:numbering>

</xml_diff>

<commit_message>
add book chapter and grant
</commit_message>
<xml_diff>
--- a/R/_book/_main.docx
+++ b/R/_book/_main.docx
@@ -2031,7 +2031,7 @@
       </w:hyperlink>
     </w:p>
     <w:bookmarkEnd w:id="82"/>
-    <w:bookmarkStart w:id="87" w:name="reports"/>
+    <w:bookmarkStart w:id="83" w:name="book-chapters"/>
     <w:p>
       <w:pPr>
         <w:pStyle w:val="Heading1"/>
@@ -2046,7 +2046,7 @@
         <w:tab/>
       </w:r>
       <w:r>
-        <w:t xml:space="preserve">Reports</w:t>
+        <w:t xml:space="preserve">Book chapters</w:t>
       </w:r>
     </w:p>
     <w:p>
@@ -2055,200 +2055,14 @@
           <w:ilvl w:val="0"/>
           <w:numId w:val="1012"/>
         </w:numPr>
-      </w:pPr>
-      <w:r>
-        <w:t xml:space="preserve">Boulter, P, Cope, M, Hanigan, I, Chaston, T, Morgan, G and Kulkarni, K 2022, DCCEEW 2022, Non-road diesel engines – cost-benefit analysis: final report, Department of Climate Change, Energy, the Environment and Water, Canberra, July. CC BY 4.0. This publication is available at</w:t>
-      </w:r>
-      <w:r>
-        <w:t xml:space="preserve"> </w:t>
-      </w:r>
-      <w:hyperlink r:id="rId83">
-        <w:r>
-          <w:rPr>
-            <w:rStyle w:val="Hyperlink"/>
-          </w:rPr>
-          <w:t xml:space="preserve">https://www.dcceew.gov.au/environment/protection/air-quality/national-clean-air[1]agreement/evaluation-non-road-diesel-engine-emissions</w:t>
-        </w:r>
-      </w:hyperlink>
-      <w:r>
-        <w:t xml:space="preserve"> </w:t>
-      </w:r>
-      <w:r>
-        <w:t xml:space="preserve">Cost-benefit analysis of management scenarios for non-road diesel engine emissions in Australia – Policy tool development and user guide, EMM Report J190631 RP5, EMM Consulting, St Leonards</w:t>
-      </w:r>
-      <w:r>
-        <w:t xml:space="preserve"> </w:t>
-      </w:r>
-      <w:hyperlink r:id="rId84">
-        <w:r>
-          <w:rPr>
-            <w:rStyle w:val="Hyperlink"/>
-          </w:rPr>
-          <w:t xml:space="preserve">https://www.dcceew.gov.au/sites/default/files/documents/nrde-cost-benefit-analysis-executive%20summary.pdf</w:t>
-        </w:r>
-      </w:hyperlink>
-    </w:p>
-    <w:p>
-      <w:pPr>
-        <w:numPr>
-          <w:ilvl w:val="0"/>
-          <w:numId w:val="1012"/>
-        </w:numPr>
-      </w:pPr>
-      <w:r>
-        <w:t xml:space="preserve">Hanigan, I.C., Geromboux, C., Horsley, J., Phelan, S., Jegasothy, E., Heathcote, K. and Morgan, G.G. (2020). Environmental health indicators for selected environmental risk/health outcome pairs in New South Wales. Human Health and Social Impacts (HHSI) Node of the NSW Adaptation Research Hub. The NSW Adaptation Research Hub is a collaboration between universities, climate-change and adaptation science experts, NSW Health, and the NSW Department of Planning, Industry and Environment (DPIE).</w:t>
-      </w:r>
-      <w:r>
-        <w:t xml:space="preserve"> </w:t>
-      </w:r>
-      <w:hyperlink r:id="rId85">
-        <w:r>
-          <w:rPr>
-            <w:rStyle w:val="Hyperlink"/>
-          </w:rPr>
-          <w:t xml:space="preserve">https://dx.doi.org/10.17605/OSF.IO/YJ98D</w:t>
-        </w:r>
-      </w:hyperlink>
-    </w:p>
-    <w:p>
-      <w:pPr>
-        <w:numPr>
-          <w:ilvl w:val="0"/>
-          <w:numId w:val="1012"/>
-        </w:numPr>
-      </w:pPr>
-      <w:r>
-        <w:t xml:space="preserve">Schirmer J. &amp; Hanigan I.C. (2017). Internal report prepared for NSW DPI. Understanding the resilience of NSW farmers, Findings from the 2015 Regional Wellbeing Survey, Health Research Institute &amp; Institute for Applied Ecology, University of Canberra.</w:t>
-      </w:r>
-    </w:p>
-    <w:p>
-      <w:pPr>
-        <w:numPr>
-          <w:ilvl w:val="0"/>
-          <w:numId w:val="1012"/>
-        </w:numPr>
-      </w:pPr>
-      <w:r>
-        <w:t xml:space="preserve">Mazumdar S, Learnihan V, Cochrane T, Hanigan I.C., Davey R. (2016). Influence of neighbourhood on the burden of non-communicable-diseases in the Australian Capital Territory. Health Research Institute working paper. University of Canberra.</w:t>
-      </w:r>
-      <w:r>
-        <w:t xml:space="preserve"> </w:t>
-      </w:r>
-      <w:hyperlink r:id="rId86">
-        <w:r>
-          <w:rPr>
-            <w:rStyle w:val="Hyperlink"/>
-          </w:rPr>
-          <w:t xml:space="preserve">http://www.canberra.edu.au/research/institutes/health-research-institute/annual-reports/reports/Influence-of-Neighbourhood-on-the-Burden-of-Non-Communicable-Diseasws-in-the-Australian-Capital-Territory.pdf</w:t>
-        </w:r>
-      </w:hyperlink>
-    </w:p>
-    <w:p>
-      <w:pPr>
-        <w:numPr>
-          <w:ilvl w:val="0"/>
-          <w:numId w:val="1012"/>
-        </w:numPr>
-      </w:pPr>
-      <w:r>
-        <w:t xml:space="preserve">Burns, E.L., Lindenmayer, D., Tennant, P., Dickman, C., Green, P., Hanigan, I.C., Hoffmann, A., Keith, D., Metcalfe, D., Nolan, K., Russell-Smith, J., Wardle, G., Welsh, A., Williams, R. &amp; Yates, C. (2014). Making ecological monitoring successful. Long Term Ecological Research Network, Australian National University, Canberra, Australia.</w:t>
-      </w:r>
-    </w:p>
-    <w:p>
-      <w:pPr>
-        <w:numPr>
-          <w:ilvl w:val="0"/>
-          <w:numId w:val="1012"/>
-        </w:numPr>
-      </w:pPr>
-      <w:r>
-        <w:t xml:space="preserve">McMichael, A., Berry, H., Butler, C., Capon, A., Dear, K., Hanigan, I.C., Lucas, R. &amp; Strazdins, L. (2008). Assessing the scale and nature of health vulnerability to climate change. Technical report for WHO global consultation on</w:t>
-      </w:r>
-      <w:r>
-        <w:t xml:space="preserve"> </w:t>
-      </w:r>
-      <w:r>
-        <w:t xml:space="preserve">‘</w:t>
-      </w:r>
-      <w:r>
-        <w:t xml:space="preserve">Guiding research to improve health protection from climate change</w:t>
-      </w:r>
-      <w:r>
-        <w:t xml:space="preserve">’</w:t>
-      </w:r>
-      <w:r>
-        <w:t xml:space="preserve">. World Health Organisation, Geneva. (D. Campbell-Lendrum &amp; R. Bertollini, Eds.).</w:t>
-      </w:r>
-    </w:p>
-    <w:p>
-      <w:pPr>
-        <w:numPr>
-          <w:ilvl w:val="0"/>
-          <w:numId w:val="1012"/>
-        </w:numPr>
-      </w:pPr>
-      <w:r>
-        <w:t xml:space="preserve">Berry, H.L., Kelly, B.J., Hanigan, I.C., Coates, J., McMichael, A.J., Welsh, J. &amp; Kjellström, T. (2008). Rural mental health impacts of climate change. Garnaut Climate Change Review, Canberra</w:t>
-      </w:r>
-    </w:p>
-    <w:p>
-      <w:pPr>
-        <w:numPr>
-          <w:ilvl w:val="0"/>
-          <w:numId w:val="1012"/>
-        </w:numPr>
-      </w:pPr>
-      <w:r>
-        <w:t xml:space="preserve">Bambrick, H., Dear, K., Woodruff, R., Hanigan, I.C. &amp; McMichael, A. (2008). Garnaut Climate Change Review. The impacts of climate change on three health outcomes: temperature-related mortality and hospitalisations, salmonellosis and other bacterial gastroenteritis, and population at risk from dengue. Garnaut Climate Change Review, Canberra.</w:t>
-      </w:r>
-    </w:p>
-    <w:p>
-      <w:pPr>
-        <w:numPr>
-          <w:ilvl w:val="0"/>
-          <w:numId w:val="1012"/>
-        </w:numPr>
-      </w:pPr>
-      <w:r>
-        <w:t xml:space="preserve">Hanigan, I. C. (2003). Hotspots of Pathogens in Drinking Water Catchments: Case Study of Googong Catchment. Canberra, Australia.</w:t>
-      </w:r>
-    </w:p>
-    <w:p>
-      <w:pPr>
-        <w:numPr>
-          <w:ilvl w:val="0"/>
-          <w:numId w:val="1012"/>
-        </w:numPr>
-      </w:pPr>
-      <w:r>
-        <w:t xml:space="preserve">D’Souza, R., Hennessy, K., Cope, M., McMichael, A., Page, C., Whetton, P., Physick, B. &amp; Hanigan, I.C. (2003). A scoping study of the impact of climate change on air pollution over Sydney. Consultancy for NSW Environmental Protection Agency, Sydney, Australia.</w:t>
-      </w:r>
-    </w:p>
-    <w:p>
-      <w:pPr>
-        <w:numPr>
-          <w:ilvl w:val="0"/>
-          <w:numId w:val="1012"/>
-        </w:numPr>
-      </w:pPr>
-      <w:r>
-        <w:t xml:space="preserve">The first climate change risk assessment for Australia:</w:t>
-      </w:r>
-      <w:r>
-        <w:t xml:space="preserve"> </w:t>
-      </w:r>
-      <w:r>
-        <w:t xml:space="preserve">“</w:t>
-      </w:r>
-      <w:r>
-        <w:t xml:space="preserve">Human health and climate change in Oceania: a risk assessment 2002, Anthony J (Tony) Mcmichael, R. Woodruff, Penny Whetton, K. J. Hennessy, Neville Nicholls, Simon Hales, A. Woodward, Tord Kjellstrom. Commonwealth of Australia, Department of Health and Aging.</w:t>
-      </w:r>
-      <w:r>
-        <w:t xml:space="preserve">”</w:t>
-      </w:r>
-    </w:p>
-    <w:bookmarkEnd w:id="87"/>
-    <w:bookmarkStart w:id="88" w:name="research-grants"/>
+        <w:pStyle w:val="Compact"/>
+      </w:pPr>
+      <w:r>
+        <w:t xml:space="preserve">Global air pollution, fire, climate change, and health. Colin D. Butler, Ivan C. Hanigan. in CLIMATE CHANGE AND GLOBAL HEALTH: Colin D. Butler and Kerryn Higgs (eds). 3rd edition. Forthcoming</w:t>
+      </w:r>
+    </w:p>
+    <w:bookmarkEnd w:id="83"/>
+    <w:bookmarkStart w:id="88" w:name="reports"/>
     <w:p>
       <w:pPr>
         <w:pStyle w:val="Heading1"/>
@@ -2263,7 +2077,7 @@
         <w:tab/>
       </w:r>
       <w:r>
-        <w:t xml:space="preserve">Research grants</w:t>
+        <w:t xml:space="preserve">Reports</w:t>
       </w:r>
     </w:p>
     <w:p>
@@ -2274,8 +2088,36 @@
         </w:numPr>
       </w:pPr>
       <w:r>
-        <w:t xml:space="preserve">Corbett, Hertzog, Hanigan, ARDCs National Data Assets Community Connect program, Where theres Smoke - Building Air Health Data Bridges (PS022 - AirHealth). $40,000.</w:t>
-      </w:r>
+        <w:t xml:space="preserve">Boulter, P, Cope, M, Hanigan, I, Chaston, T, Morgan, G and Kulkarni, K 2022, DCCEEW 2022, Non-road diesel engines – cost-benefit analysis: final report, Department of Climate Change, Energy, the Environment and Water, Canberra, July. CC BY 4.0. This publication is available at</w:t>
+      </w:r>
+      <w:r>
+        <w:t xml:space="preserve"> </w:t>
+      </w:r>
+      <w:hyperlink r:id="rId84">
+        <w:r>
+          <w:rPr>
+            <w:rStyle w:val="Hyperlink"/>
+          </w:rPr>
+          <w:t xml:space="preserve">https://www.dcceew.gov.au/environment/protection/air-quality/national-clean-air[1]agreement/evaluation-non-road-diesel-engine-emissions</w:t>
+        </w:r>
+      </w:hyperlink>
+      <w:r>
+        <w:t xml:space="preserve"> </w:t>
+      </w:r>
+      <w:r>
+        <w:t xml:space="preserve">Cost-benefit analysis of management scenarios for non-road diesel engine emissions in Australia – Policy tool development and user guide, EMM Report J190631 RP5, EMM Consulting, St Leonards</w:t>
+      </w:r>
+      <w:r>
+        <w:t xml:space="preserve"> </w:t>
+      </w:r>
+      <w:hyperlink r:id="rId85">
+        <w:r>
+          <w:rPr>
+            <w:rStyle w:val="Hyperlink"/>
+          </w:rPr>
+          <w:t xml:space="preserve">https://www.dcceew.gov.au/sites/default/files/documents/nrde-cost-benefit-analysis-executive%20summary.pdf</w:t>
+        </w:r>
+      </w:hyperlink>
     </w:p>
     <w:p>
       <w:pPr>
@@ -2285,8 +2127,19 @@
         </w:numPr>
       </w:pPr>
       <w:r>
-        <w:t xml:space="preserve">Hanigan, Data and model blending for the protoype AQFx smoke forecasting system, CSIRO, 6 months, $60,000</w:t>
-      </w:r>
+        <w:t xml:space="preserve">Hanigan, I.C., Geromboux, C., Horsley, J., Phelan, S., Jegasothy, E., Heathcote, K. and Morgan, G.G. (2020). Environmental health indicators for selected environmental risk/health outcome pairs in New South Wales. Human Health and Social Impacts (HHSI) Node of the NSW Adaptation Research Hub. The NSW Adaptation Research Hub is a collaboration between universities, climate-change and adaptation science experts, NSW Health, and the NSW Department of Planning, Industry and Environment (DPIE).</w:t>
+      </w:r>
+      <w:r>
+        <w:t xml:space="preserve"> </w:t>
+      </w:r>
+      <w:hyperlink r:id="rId86">
+        <w:r>
+          <w:rPr>
+            <w:rStyle w:val="Hyperlink"/>
+          </w:rPr>
+          <w:t xml:space="preserve">https://dx.doi.org/10.17605/OSF.IO/YJ98D</w:t>
+        </w:r>
+      </w:hyperlink>
     </w:p>
     <w:p>
       <w:pPr>
@@ -2296,7 +2149,7 @@
         </w:numPr>
       </w:pPr>
       <w:r>
-        <w:t xml:space="preserve">Hanigan, Jalaludin, Co-design and capacity building workshop in Sarawak, Malaysia, CAR, $20,000.00</w:t>
+        <w:t xml:space="preserve">Schirmer J. &amp; Hanigan I.C. (2017). Internal report prepared for NSW DPI. Understanding the resilience of NSW farmers, Findings from the 2015 Regional Wellbeing Survey, Health Research Institute &amp; Institute for Applied Ecology, University of Canberra.</w:t>
       </w:r>
     </w:p>
     <w:p>
@@ -2307,8 +2160,19 @@
         </w:numPr>
       </w:pPr>
       <w:r>
-        <w:t xml:space="preserve">Gebremedhin A, Hanigan, I, Universal Thermal Climate Index and Risk of Pregnancy Complications in Western Australia: A retrospective time-to-event cohort study, Curtin School of Population Health, , $10,000</w:t>
-      </w:r>
+        <w:t xml:space="preserve">Mazumdar S, Learnihan V, Cochrane T, Hanigan I.C., Davey R. (2016). Influence of neighbourhood on the burden of non-communicable-diseases in the Australian Capital Territory. Health Research Institute working paper. University of Canberra.</w:t>
+      </w:r>
+      <w:r>
+        <w:t xml:space="preserve"> </w:t>
+      </w:r>
+      <w:hyperlink r:id="rId87">
+        <w:r>
+          <w:rPr>
+            <w:rStyle w:val="Hyperlink"/>
+          </w:rPr>
+          <w:t xml:space="preserve">http://www.canberra.edu.au/research/institutes/health-research-institute/annual-reports/reports/Influence-of-Neighbourhood-on-the-Burden-of-Non-Communicable-Diseasws-in-the-Australian-Capital-Territory.pdf</w:t>
+        </w:r>
+      </w:hyperlink>
     </w:p>
     <w:p>
       <w:pPr>
@@ -2318,7 +2182,7 @@
         </w:numPr>
       </w:pPr>
       <w:r>
-        <w:t xml:space="preserve">Riley (NSW DPE), Hanigan, Bushfire ARDC firesmoke data, ARDC, 1.5 years from 2022, $800,000</w:t>
+        <w:t xml:space="preserve">Burns, E.L., Lindenmayer, D., Tennant, P., Dickman, C., Green, P., Hanigan, I.C., Hoffmann, A., Keith, D., Metcalfe, D., Nolan, K., Russell-Smith, J., Wardle, G., Welsh, A., Williams, R. &amp; Yates, C. (2014). Making ecological monitoring successful. Long Term Ecological Research Network, Australian National University, Canberra, Australia.</w:t>
       </w:r>
     </w:p>
     <w:p>
@@ -2329,7 +2193,22 @@
         </w:numPr>
       </w:pPr>
       <w:r>
-        <w:t xml:space="preserve">Hanigan, Pilot project for hosting high resolution fire smoke data, ASDAF, 3 months early 2022, $20,000</w:t>
+        <w:t xml:space="preserve">McMichael, A., Berry, H., Butler, C., Capon, A., Dear, K., Hanigan, I.C., Lucas, R. &amp; Strazdins, L. (2008). Assessing the scale and nature of health vulnerability to climate change. Technical report for WHO global consultation on</w:t>
+      </w:r>
+      <w:r>
+        <w:t xml:space="preserve"> </w:t>
+      </w:r>
+      <w:r>
+        <w:t xml:space="preserve">‘</w:t>
+      </w:r>
+      <w:r>
+        <w:t xml:space="preserve">Guiding research to improve health protection from climate change</w:t>
+      </w:r>
+      <w:r>
+        <w:t xml:space="preserve">’</w:t>
+      </w:r>
+      <w:r>
+        <w:t xml:space="preserve">. World Health Organisation, Geneva. (D. Campbell-Lendrum &amp; R. Bertollini, Eds.).</w:t>
       </w:r>
     </w:p>
     <w:p>
@@ -2340,7 +2219,7 @@
         </w:numPr>
       </w:pPr>
       <w:r>
-        <w:t xml:space="preserve">Matthews (USYD) et al., Healing Country: integrating knowledge systems to meet climate challenges, ARC Discovery Indigenous, 4 years from 2022, $1,400,000</w:t>
+        <w:t xml:space="preserve">Berry, H.L., Kelly, B.J., Hanigan, I.C., Coates, J., McMichael, A.J., Welsh, J. &amp; Kjellström, T. (2008). Rural mental health impacts of climate change. Garnaut Climate Change Review, Canberra</w:t>
       </w:r>
     </w:p>
     <w:p>
@@ -2351,7 +2230,7 @@
         </w:numPr>
       </w:pPr>
       <w:r>
-        <w:t xml:space="preserve">May 2022 – May 2027, National Health and Medical Research Council (NHMRC), under the Special Initiative in Human Health and Environmental Change, to implement the Healthy Environments And Lives (HEAL) National Research Network (Total $16,000,000). ANU led (Vardoulakis)</w:t>
+        <w:t xml:space="preserve">Bambrick, H., Dear, K., Woodruff, R., Hanigan, I.C. &amp; McMichael, A. (2008). Garnaut Climate Change Review. The impacts of climate change on three health outcomes: temperature-related mortality and hospitalisations, salmonellosis and other bacterial gastroenteritis, and population at risk from dengue. Garnaut Climate Change Review, Canberra.</w:t>
       </w:r>
     </w:p>
     <w:p>
@@ -2362,7 +2241,29 @@
         </w:numPr>
       </w:pPr>
       <w:r>
-        <w:t xml:space="preserve">March 2021 – June 2023, Australian Research Data Commons. Public Sector Bridges program.</w:t>
+        <w:t xml:space="preserve">Hanigan, I. C. (2003). Hotspots of Pathogens in Drinking Water Catchments: Case Study of Googong Catchment. Canberra, Australia.</w:t>
+      </w:r>
+    </w:p>
+    <w:p>
+      <w:pPr>
+        <w:numPr>
+          <w:ilvl w:val="0"/>
+          <w:numId w:val="1013"/>
+        </w:numPr>
+      </w:pPr>
+      <w:r>
+        <w:t xml:space="preserve">D’Souza, R., Hennessy, K., Cope, M., McMichael, A., Page, C., Whetton, P., Physick, B. &amp; Hanigan, I.C. (2003). A scoping study of the impact of climate change on air pollution over Sydney. Consultancy for NSW Environmental Protection Agency, Sydney, Australia.</w:t>
+      </w:r>
+    </w:p>
+    <w:p>
+      <w:pPr>
+        <w:numPr>
+          <w:ilvl w:val="0"/>
+          <w:numId w:val="1013"/>
+        </w:numPr>
+      </w:pPr>
+      <w:r>
+        <w:t xml:space="preserve">The first climate change risk assessment for Australia:</w:t>
       </w:r>
       <w:r>
         <w:t xml:space="preserve"> </w:t>
@@ -2371,256 +2272,14 @@
         <w:t xml:space="preserve">“</w:t>
       </w:r>
       <w:r>
-        <w:t xml:space="preserve">Integrated national air pollution and health data (Air Health data): Improving data access and tools for Air Pollution Health Impact Assessments in Australia</w:t>
+        <w:t xml:space="preserve">Human health and climate change in Oceania: a risk assessment 2002, Anthony J (Tony) Mcmichael, R. Woodruff, Penny Whetton, K. J. Hennessy, Neville Nicholls, Simon Hales, A. Woodward, Tord Kjellstrom. Commonwealth of Australia, Department of Health and Aging.</w:t>
       </w:r>
       <w:r>
         <w:t xml:space="preserve">”</w:t>
       </w:r>
-      <w:r>
-        <w:t xml:space="preserve">. PI Ivan Hanigan. $346K Partner cash and in-kind and ARDC funding was $334K (Total $680K).</w:t>
-      </w:r>
-    </w:p>
-    <w:p>
-      <w:pPr>
-        <w:numPr>
-          <w:ilvl w:val="0"/>
-          <w:numId w:val="1013"/>
-        </w:numPr>
-      </w:pPr>
-      <w:r>
-        <w:t xml:space="preserve">March 2021 – December 2022, Australian Research Data Commons. Platforms program.</w:t>
-      </w:r>
-      <w:r>
-        <w:t xml:space="preserve"> </w:t>
-      </w:r>
-      <w:r>
-        <w:t xml:space="preserve">“</w:t>
-      </w:r>
-      <w:r>
-        <w:t xml:space="preserve">Scientific workflow system for environmental health impact assessments (Air-Health SWS)</w:t>
-      </w:r>
-      <w:r>
-        <w:t xml:space="preserve">”</w:t>
-      </w:r>
-      <w:r>
-        <w:t xml:space="preserve">. PI Ivan Hanigan. $139K Partner cash and in-kind and ARDC funding was $163K (Total $302K).</w:t>
-      </w:r>
-    </w:p>
-    <w:p>
-      <w:pPr>
-        <w:numPr>
-          <w:ilvl w:val="0"/>
-          <w:numId w:val="1013"/>
-        </w:numPr>
-      </w:pPr>
-      <w:r>
-        <w:t xml:space="preserve">2020, Google / Asthma Australia. A near-real-time spatiotemporal model of NO2 with interactive app for exposure profiles of individuals during trips for Google Maps. PI Ivan Hanigan. $25,000.</w:t>
-      </w:r>
-    </w:p>
-    <w:p>
-      <w:pPr>
-        <w:numPr>
-          <w:ilvl w:val="0"/>
-          <w:numId w:val="1013"/>
-        </w:numPr>
-      </w:pPr>
-      <w:r>
-        <w:t xml:space="preserve">2020-2021, Commonwealth of Australia as represented by the Department of the Environment and Energy.</w:t>
-      </w:r>
-      <w:r>
-        <w:t xml:space="preserve"> </w:t>
-      </w:r>
-      <w:r>
-        <w:t xml:space="preserve">“</w:t>
-      </w:r>
-      <w:r>
-        <w:t xml:space="preserve">A cost-benefit analysis of options to manage non-road diesel engine emissions in Australia</w:t>
-      </w:r>
-      <w:r>
-        <w:t xml:space="preserve">”</w:t>
-      </w:r>
-      <w:r>
-        <w:t xml:space="preserve">. $138K. PI Martin Cope.</w:t>
-      </w:r>
-    </w:p>
-    <w:p>
-      <w:pPr>
-        <w:numPr>
-          <w:ilvl w:val="0"/>
-          <w:numId w:val="1013"/>
-        </w:numPr>
-      </w:pPr>
-      <w:r>
-        <w:t xml:space="preserve">2020-2021, NHMRC CRE The Centre for Air quality and health Research and evaluation (CAR). Validated Bushfire Smoke Exposure Geodatabase for Health Research in Australia. PI Geoffrey Morgan, $70K.</w:t>
-      </w:r>
-    </w:p>
-    <w:p>
-      <w:pPr>
-        <w:numPr>
-          <w:ilvl w:val="0"/>
-          <w:numId w:val="1013"/>
-        </w:numPr>
-      </w:pPr>
-      <w:r>
-        <w:t xml:space="preserve">2020, NSW Adaptation Research Hub project, Human Health and Social Impacts (HHSI) Node.</w:t>
-      </w:r>
-      <w:r>
-        <w:t xml:space="preserve"> </w:t>
-      </w:r>
-      <w:r>
-        <w:t xml:space="preserve">“</w:t>
-      </w:r>
-      <w:r>
-        <w:t xml:space="preserve">Environmental and Social Indicators for tracking health impacts of climate change</w:t>
-      </w:r>
-      <w:r>
-        <w:t xml:space="preserve">”</w:t>
-      </w:r>
-      <w:r>
-        <w:t xml:space="preserve">. PI I.C. Hanigan, $50K.</w:t>
-      </w:r>
-    </w:p>
-    <w:p>
-      <w:pPr>
-        <w:numPr>
-          <w:ilvl w:val="0"/>
-          <w:numId w:val="1013"/>
-        </w:numPr>
-      </w:pPr>
-      <w:r>
-        <w:t xml:space="preserve">July – December 2019, Australian Research Data Commons:</w:t>
-      </w:r>
-      <w:r>
-        <w:t xml:space="preserve"> </w:t>
-      </w:r>
-      <w:r>
-        <w:t xml:space="preserve">“</w:t>
-      </w:r>
-      <w:r>
-        <w:t xml:space="preserve">Enhancing the data, tools and policy translation resources on</w:t>
-      </w:r>
-      <w:r>
-        <w:t xml:space="preserve"> </w:t>
-      </w:r>
-      <w:r>
-        <w:t xml:space="preserve">‘</w:t>
-      </w:r>
-      <w:r>
-        <w:t xml:space="preserve">CARDAT</w:t>
-      </w:r>
-      <w:r>
-        <w:t xml:space="preserve">’</w:t>
-      </w:r>
-      <w:r>
-        <w:t xml:space="preserve">; the NHMRC Centre for Air pollution, energy and health Research (CAR , www.carcre.org.au) Data and Analysis Technology (DAT) platform</w:t>
-      </w:r>
-      <w:r>
-        <w:t xml:space="preserve">”</w:t>
-      </w:r>
-      <w:r>
-        <w:t xml:space="preserve"> </w:t>
-      </w:r>
-      <w:r>
-        <w:t xml:space="preserve">PI Ivan Hanigan, $50K.</w:t>
-      </w:r>
-    </w:p>
-    <w:p>
-      <w:pPr>
-        <w:numPr>
-          <w:ilvl w:val="0"/>
-          <w:numId w:val="1013"/>
-        </w:numPr>
-      </w:pPr>
-      <w:r>
-        <w:t xml:space="preserve">2018-19, NSW Adaptation Research Hub project, Human Health and Social Impacts (HHSI) Node.</w:t>
-      </w:r>
-      <w:r>
-        <w:t xml:space="preserve"> </w:t>
-      </w:r>
-      <w:r>
-        <w:t xml:space="preserve">“</w:t>
-      </w:r>
-      <w:r>
-        <w:t xml:space="preserve">Health and Social indicators of Environmental Exposures.</w:t>
-      </w:r>
-      <w:r>
-        <w:t xml:space="preserve">”</w:t>
-      </w:r>
-      <w:r>
-        <w:t xml:space="preserve"> </w:t>
-      </w:r>
-      <w:r>
-        <w:t xml:space="preserve">PI Geoffrey Morgan, USyd, $130K.</w:t>
-      </w:r>
-    </w:p>
-    <w:p>
-      <w:pPr>
-        <w:numPr>
-          <w:ilvl w:val="0"/>
-          <w:numId w:val="1013"/>
-        </w:numPr>
-      </w:pPr>
-      <w:r>
-        <w:t xml:space="preserve">2018, Victoria EPA consultancy: Provision of an Estimation of the Burden of Disease from Environmental Noise in Melbourne $28K, PI Ivan Hanigan.</w:t>
-      </w:r>
-    </w:p>
-    <w:p>
-      <w:pPr>
-        <w:numPr>
-          <w:ilvl w:val="0"/>
-          <w:numId w:val="1013"/>
-        </w:numPr>
-      </w:pPr>
-      <w:r>
-        <w:t xml:space="preserve">2018, Victoria EPA consultancy: Linking an online data platform for population health studies as part to the emissions inventory. $29K, PI Ivan Hanigan.</w:t>
-      </w:r>
-    </w:p>
-    <w:p>
-      <w:pPr>
-        <w:numPr>
-          <w:ilvl w:val="0"/>
-          <w:numId w:val="1013"/>
-        </w:numPr>
-      </w:pPr>
-      <w:r>
-        <w:t xml:space="preserve">2018, Post-doctoral fellowship through NHMRC CRE The Centre for Air quality and health Research and evaluation (CAR). Part-time $34K, PI Ivan Hanigan.</w:t>
-      </w:r>
-    </w:p>
-    <w:p>
-      <w:pPr>
-        <w:numPr>
-          <w:ilvl w:val="0"/>
-          <w:numId w:val="1013"/>
-        </w:numPr>
-      </w:pPr>
-      <w:r>
-        <w:t xml:space="preserve">2017, Post-doctoral fellowship through NHMRC CRE The Centre for Air quality and health Research and evaluation (CAR). Part-time $49K, PI Ivan Hanigan.</w:t>
-      </w:r>
-    </w:p>
-    <w:p>
-      <w:pPr>
-        <w:numPr>
-          <w:ilvl w:val="0"/>
-          <w:numId w:val="1013"/>
-        </w:numPr>
-      </w:pPr>
-      <w:r>
-        <w:t xml:space="preserve">2017, Which exposure assessment approach is best suited to Australian epidemiological studies? Centre for Air pollution, energy and health Research (CAR). PI Luke Knibbs, UQ. $20K.</w:t>
-      </w:r>
-    </w:p>
-    <w:p>
-      <w:pPr>
-        <w:numPr>
-          <w:ilvl w:val="0"/>
-          <w:numId w:val="1013"/>
-        </w:numPr>
-      </w:pPr>
-      <w:r>
-        <w:t xml:space="preserve">2012, A Scientific Workflow System for Assessing and Projecting the Health Impacts of Extreme Weather Events. Australian National Data Service Applications project. PI Keith Dear, ANU., $200K.</w:t>
-      </w:r>
     </w:p>
     <w:bookmarkEnd w:id="88"/>
-    <w:bookmarkStart w:id="98" w:name="teaching-and-learning"/>
+    <w:bookmarkStart w:id="89" w:name="research-grants"/>
     <w:p>
       <w:pPr>
         <w:pStyle w:val="Heading1"/>
@@ -2635,41 +2294,7 @@
         <w:tab/>
       </w:r>
       <w:r>
-        <w:t xml:space="preserve">Teaching and learning</w:t>
-      </w:r>
-    </w:p>
-    <w:p>
-      <w:pPr>
-        <w:pStyle w:val="FirstParagraph"/>
-      </w:pPr>
-      <w:r>
-        <w:t xml:space="preserve">I deliver courses, develop educational materials and supervise research scholars.</w:t>
-      </w:r>
-    </w:p>
-    <w:p>
-      <w:pPr>
-        <w:pStyle w:val="BodyText"/>
-      </w:pPr>
-      <w:r>
-        <w:t xml:space="preserve">I offer teaching and supervision for undergraduate and postgraduate students. I also prepare training materials for HIA and organise HIA training events.</w:t>
-      </w:r>
-    </w:p>
-    <w:bookmarkStart w:id="89" w:name="teaching"/>
-    <w:p>
-      <w:pPr>
-        <w:pStyle w:val="Heading2"/>
-      </w:pPr>
-      <w:r>
-        <w:rPr>
-          <w:rStyle w:val="SectionNumber"/>
-        </w:rPr>
-        <w:t xml:space="preserve">7.1</w:t>
-      </w:r>
-      <w:r>
-        <w:tab/>
-      </w:r>
-      <w:r>
-        <w:t xml:space="preserve">Teaching</w:t>
+        <w:t xml:space="preserve">Research grants</w:t>
       </w:r>
     </w:p>
     <w:p>
@@ -2680,328 +2305,353 @@
         </w:numPr>
       </w:pPr>
       <w:r>
-        <w:t xml:space="preserve">Teaching for the following School of Population Health Units</w:t>
-      </w:r>
-    </w:p>
-    <w:p>
-      <w:pPr>
-        <w:numPr>
-          <w:ilvl w:val="1"/>
-          <w:numId w:val="1015"/>
-        </w:numPr>
-      </w:pPr>
-      <w:r>
-        <w:t xml:space="preserve">PUBH3007 Climate Change, Health and Big Data, third year</w:t>
-      </w:r>
-    </w:p>
-    <w:p>
-      <w:pPr>
-        <w:numPr>
-          <w:ilvl w:val="1"/>
-          <w:numId w:val="1015"/>
-        </w:numPr>
-      </w:pPr>
-      <w:r>
-        <w:t xml:space="preserve">ENHL6000 Health Impact Assessment, Postgraduate</w:t>
+        <w:t xml:space="preserve">Corbett, Hertzog, Hanigan, ARDCs National Data Assets Community Connect program, Where theres Smoke - Building Air Health Data Bridges (PS022 - AirHealth). $40,000.</w:t>
+      </w:r>
+    </w:p>
+    <w:p>
+      <w:pPr>
+        <w:numPr>
+          <w:ilvl w:val="0"/>
+          <w:numId w:val="1014"/>
+        </w:numPr>
+      </w:pPr>
+      <w:r>
+        <w:t xml:space="preserve">Hanigan, Data and model blending for the protoype AQFx smoke forecasting system, CSIRO, 6 months, $60,000</w:t>
+      </w:r>
+    </w:p>
+    <w:p>
+      <w:pPr>
+        <w:numPr>
+          <w:ilvl w:val="0"/>
+          <w:numId w:val="1014"/>
+        </w:numPr>
+      </w:pPr>
+      <w:r>
+        <w:t xml:space="preserve">Hanigan, Jalaludin, Co-design and capacity building workshop in Sarawak, Malaysia, CAR, $20,000.00</w:t>
+      </w:r>
+    </w:p>
+    <w:p>
+      <w:pPr>
+        <w:numPr>
+          <w:ilvl w:val="0"/>
+          <w:numId w:val="1014"/>
+        </w:numPr>
+      </w:pPr>
+      <w:r>
+        <w:t xml:space="preserve">Gebremedhin A, Hanigan, I, Universal Thermal Climate Index and Risk of Pregnancy Complications in Western Australia: A retrospective time-to-event cohort study, Curtin School of Population Health, , $10,000</w:t>
+      </w:r>
+    </w:p>
+    <w:p>
+      <w:pPr>
+        <w:numPr>
+          <w:ilvl w:val="0"/>
+          <w:numId w:val="1014"/>
+        </w:numPr>
+      </w:pPr>
+      <w:r>
+        <w:t xml:space="preserve">Riley (NSW DPE), Hanigan, Bushfire ARDC firesmoke data, ARDC, 1.5 years from 2022, $800,000</w:t>
+      </w:r>
+    </w:p>
+    <w:p>
+      <w:pPr>
+        <w:numPr>
+          <w:ilvl w:val="0"/>
+          <w:numId w:val="1014"/>
+        </w:numPr>
+      </w:pPr>
+      <w:r>
+        <w:t xml:space="preserve">Hanigan, Pilot project for hosting high resolution fire smoke data, ASDAF, 3 months early 2022, $20,000</w:t>
+      </w:r>
+    </w:p>
+    <w:p>
+      <w:pPr>
+        <w:numPr>
+          <w:ilvl w:val="0"/>
+          <w:numId w:val="1014"/>
+        </w:numPr>
+      </w:pPr>
+      <w:r>
+        <w:t xml:space="preserve">Matthews (USYD) et al., Healing Country: integrating knowledge systems to meet climate challenges, ARC Discovery Indigenous, 4 years from 2022, $1,400,000</w:t>
+      </w:r>
+    </w:p>
+    <w:p>
+      <w:pPr>
+        <w:numPr>
+          <w:ilvl w:val="0"/>
+          <w:numId w:val="1014"/>
+        </w:numPr>
+      </w:pPr>
+      <w:r>
+        <w:t xml:space="preserve">May 2022 – May 2027, National Health and Medical Research Council (NHMRC), under the Special Initiative in Human Health and Environmental Change, to implement the Healthy Environments And Lives (HEAL) National Research Network (Total $16,000,000). ANU led (Vardoulakis)</w:t>
+      </w:r>
+    </w:p>
+    <w:p>
+      <w:pPr>
+        <w:numPr>
+          <w:ilvl w:val="0"/>
+          <w:numId w:val="1014"/>
+        </w:numPr>
+      </w:pPr>
+      <w:r>
+        <w:t xml:space="preserve">March 2021 – June 2023, Australian Research Data Commons. Public Sector Bridges program.</w:t>
+      </w:r>
+      <w:r>
+        <w:t xml:space="preserve"> </w:t>
+      </w:r>
+      <w:r>
+        <w:t xml:space="preserve">“</w:t>
+      </w:r>
+      <w:r>
+        <w:t xml:space="preserve">Integrated national air pollution and health data (Air Health data): Improving data access and tools for Air Pollution Health Impact Assessments in Australia</w:t>
+      </w:r>
+      <w:r>
+        <w:t xml:space="preserve">”</w:t>
+      </w:r>
+      <w:r>
+        <w:t xml:space="preserve">. PI Ivan Hanigan. $346K Partner cash and in-kind and ARDC funding was $334K (Total $680K).</w:t>
+      </w:r>
+    </w:p>
+    <w:p>
+      <w:pPr>
+        <w:numPr>
+          <w:ilvl w:val="0"/>
+          <w:numId w:val="1014"/>
+        </w:numPr>
+      </w:pPr>
+      <w:r>
+        <w:t xml:space="preserve">March 2021 – December 2022, Australian Research Data Commons. Platforms program.</w:t>
+      </w:r>
+      <w:r>
+        <w:t xml:space="preserve"> </w:t>
+      </w:r>
+      <w:r>
+        <w:t xml:space="preserve">“</w:t>
+      </w:r>
+      <w:r>
+        <w:t xml:space="preserve">Scientific workflow system for environmental health impact assessments (Air-Health SWS)</w:t>
+      </w:r>
+      <w:r>
+        <w:t xml:space="preserve">”</w:t>
+      </w:r>
+      <w:r>
+        <w:t xml:space="preserve">. PI Ivan Hanigan. $139K Partner cash and in-kind and ARDC funding was $163K (Total $302K).</w:t>
+      </w:r>
+    </w:p>
+    <w:p>
+      <w:pPr>
+        <w:numPr>
+          <w:ilvl w:val="0"/>
+          <w:numId w:val="1014"/>
+        </w:numPr>
+      </w:pPr>
+      <w:r>
+        <w:t xml:space="preserve">2020, Google / Asthma Australia. A near-real-time spatiotemporal model of NO2 with interactive app for exposure profiles of individuals during trips for Google Maps. PI Ivan Hanigan. $25,000.</w:t>
+      </w:r>
+    </w:p>
+    <w:p>
+      <w:pPr>
+        <w:numPr>
+          <w:ilvl w:val="0"/>
+          <w:numId w:val="1014"/>
+        </w:numPr>
+      </w:pPr>
+      <w:r>
+        <w:t xml:space="preserve">2020-2021, Commonwealth of Australia as represented by the Department of the Environment and Energy.</w:t>
+      </w:r>
+      <w:r>
+        <w:t xml:space="preserve"> </w:t>
+      </w:r>
+      <w:r>
+        <w:t xml:space="preserve">“</w:t>
+      </w:r>
+      <w:r>
+        <w:t xml:space="preserve">A cost-benefit analysis of options to manage non-road diesel engine emissions in Australia</w:t>
+      </w:r>
+      <w:r>
+        <w:t xml:space="preserve">”</w:t>
+      </w:r>
+      <w:r>
+        <w:t xml:space="preserve">. $138K. PI Martin Cope.</w:t>
+      </w:r>
+    </w:p>
+    <w:p>
+      <w:pPr>
+        <w:numPr>
+          <w:ilvl w:val="0"/>
+          <w:numId w:val="1014"/>
+        </w:numPr>
+      </w:pPr>
+      <w:r>
+        <w:t xml:space="preserve">2020-2021, NHMRC CRE The Centre for Air quality and health Research and evaluation (CAR). Validated Bushfire Smoke Exposure Geodatabase for Health Research in Australia. PI Geoffrey Morgan, $70K.</w:t>
+      </w:r>
+    </w:p>
+    <w:p>
+      <w:pPr>
+        <w:numPr>
+          <w:ilvl w:val="0"/>
+          <w:numId w:val="1014"/>
+        </w:numPr>
+      </w:pPr>
+      <w:r>
+        <w:t xml:space="preserve">2020, NSW Adaptation Research Hub project, Human Health and Social Impacts (HHSI) Node.</w:t>
+      </w:r>
+      <w:r>
+        <w:t xml:space="preserve"> </w:t>
+      </w:r>
+      <w:r>
+        <w:t xml:space="preserve">“</w:t>
+      </w:r>
+      <w:r>
+        <w:t xml:space="preserve">Environmental and Social Indicators for tracking health impacts of climate change</w:t>
+      </w:r>
+      <w:r>
+        <w:t xml:space="preserve">”</w:t>
+      </w:r>
+      <w:r>
+        <w:t xml:space="preserve">. PI I.C. Hanigan, $50K.</w:t>
+      </w:r>
+    </w:p>
+    <w:p>
+      <w:pPr>
+        <w:numPr>
+          <w:ilvl w:val="0"/>
+          <w:numId w:val="1014"/>
+        </w:numPr>
+      </w:pPr>
+      <w:r>
+        <w:t xml:space="preserve">July – December 2019, Australian Research Data Commons:</w:t>
+      </w:r>
+      <w:r>
+        <w:t xml:space="preserve"> </w:t>
+      </w:r>
+      <w:r>
+        <w:t xml:space="preserve">“</w:t>
+      </w:r>
+      <w:r>
+        <w:t xml:space="preserve">Enhancing the data, tools and policy translation resources on</w:t>
+      </w:r>
+      <w:r>
+        <w:t xml:space="preserve"> </w:t>
+      </w:r>
+      <w:r>
+        <w:t xml:space="preserve">‘</w:t>
+      </w:r>
+      <w:r>
+        <w:t xml:space="preserve">CARDAT</w:t>
+      </w:r>
+      <w:r>
+        <w:t xml:space="preserve">’</w:t>
+      </w:r>
+      <w:r>
+        <w:t xml:space="preserve">; the NHMRC Centre for Air pollution, energy and health Research (CAR , www.carcre.org.au) Data and Analysis Technology (DAT) platform</w:t>
+      </w:r>
+      <w:r>
+        <w:t xml:space="preserve">”</w:t>
+      </w:r>
+      <w:r>
+        <w:t xml:space="preserve"> </w:t>
+      </w:r>
+      <w:r>
+        <w:t xml:space="preserve">PI Ivan Hanigan, $50K.</w:t>
+      </w:r>
+    </w:p>
+    <w:p>
+      <w:pPr>
+        <w:numPr>
+          <w:ilvl w:val="0"/>
+          <w:numId w:val="1014"/>
+        </w:numPr>
+      </w:pPr>
+      <w:r>
+        <w:t xml:space="preserve">2018-19, NSW Adaptation Research Hub project, Human Health and Social Impacts (HHSI) Node.</w:t>
+      </w:r>
+      <w:r>
+        <w:t xml:space="preserve"> </w:t>
+      </w:r>
+      <w:r>
+        <w:t xml:space="preserve">“</w:t>
+      </w:r>
+      <w:r>
+        <w:t xml:space="preserve">Health and Social indicators of Environmental Exposures.</w:t>
+      </w:r>
+      <w:r>
+        <w:t xml:space="preserve">”</w:t>
+      </w:r>
+      <w:r>
+        <w:t xml:space="preserve"> </w:t>
+      </w:r>
+      <w:r>
+        <w:t xml:space="preserve">PI Geoffrey Morgan, USyd, $130K.</w:t>
+      </w:r>
+    </w:p>
+    <w:p>
+      <w:pPr>
+        <w:numPr>
+          <w:ilvl w:val="0"/>
+          <w:numId w:val="1014"/>
+        </w:numPr>
+      </w:pPr>
+      <w:r>
+        <w:t xml:space="preserve">2018, Victoria EPA consultancy: Provision of an Estimation of the Burden of Disease from Environmental Noise in Melbourne $28K, PI Ivan Hanigan.</w:t>
+      </w:r>
+    </w:p>
+    <w:p>
+      <w:pPr>
+        <w:numPr>
+          <w:ilvl w:val="0"/>
+          <w:numId w:val="1014"/>
+        </w:numPr>
+      </w:pPr>
+      <w:r>
+        <w:t xml:space="preserve">2018, Victoria EPA consultancy: Linking an online data platform for population health studies as part to the emissions inventory. $29K, PI Ivan Hanigan.</w:t>
+      </w:r>
+    </w:p>
+    <w:p>
+      <w:pPr>
+        <w:numPr>
+          <w:ilvl w:val="0"/>
+          <w:numId w:val="1014"/>
+        </w:numPr>
+      </w:pPr>
+      <w:r>
+        <w:t xml:space="preserve">2018, Post-doctoral fellowship through NHMRC CRE The Centre for Air quality and health Research and evaluation (CAR). Part-time $34K, PI Ivan Hanigan.</w:t>
+      </w:r>
+    </w:p>
+    <w:p>
+      <w:pPr>
+        <w:numPr>
+          <w:ilvl w:val="0"/>
+          <w:numId w:val="1014"/>
+        </w:numPr>
+      </w:pPr>
+      <w:r>
+        <w:t xml:space="preserve">2017, Post-doctoral fellowship through NHMRC CRE The Centre for Air quality and health Research and evaluation (CAR). Part-time $49K, PI Ivan Hanigan.</w:t>
+      </w:r>
+    </w:p>
+    <w:p>
+      <w:pPr>
+        <w:numPr>
+          <w:ilvl w:val="0"/>
+          <w:numId w:val="1014"/>
+        </w:numPr>
+      </w:pPr>
+      <w:r>
+        <w:t xml:space="preserve">2017, Which exposure assessment approach is best suited to Australian epidemiological studies? Centre for Air pollution, energy and health Research (CAR). PI Luke Knibbs, UQ. $20K.</w:t>
+      </w:r>
+    </w:p>
+    <w:p>
+      <w:pPr>
+        <w:numPr>
+          <w:ilvl w:val="0"/>
+          <w:numId w:val="1014"/>
+        </w:numPr>
+      </w:pPr>
+      <w:r>
+        <w:t xml:space="preserve">2012, A Scientific Workflow System for Assessing and Projecting the Health Impacts of Extreme Weather Events. Australian National Data Service Applications project. PI Keith Dear, ANU., $200K.</w:t>
       </w:r>
     </w:p>
     <w:bookmarkEnd w:id="89"/>
-    <w:bookmarkStart w:id="95" w:name="higher-degree-research"/>
-    <w:p>
-      <w:pPr>
-        <w:pStyle w:val="Heading2"/>
-      </w:pPr>
-      <w:r>
-        <w:rPr>
-          <w:rStyle w:val="SectionNumber"/>
-        </w:rPr>
-        <w:t xml:space="preserve">7.2</w:t>
-      </w:r>
-      <w:r>
-        <w:tab/>
-      </w:r>
-      <w:r>
-        <w:t xml:space="preserve">Higher Degree Research</w:t>
-      </w:r>
-    </w:p>
-    <w:bookmarkStart w:id="93" w:name="phd-supervision"/>
-    <w:p>
-      <w:pPr>
-        <w:pStyle w:val="Heading3"/>
-      </w:pPr>
-      <w:r>
-        <w:rPr>
-          <w:rStyle w:val="SectionNumber"/>
-        </w:rPr>
-        <w:t xml:space="preserve">7.2.1</w:t>
-      </w:r>
-      <w:r>
-        <w:tab/>
-      </w:r>
-      <w:r>
-        <w:t xml:space="preserve">PhD Supervision</w:t>
-      </w:r>
-    </w:p>
-    <w:p>
-      <w:pPr>
-        <w:numPr>
-          <w:ilvl w:val="0"/>
-          <w:numId w:val="1016"/>
-        </w:numPr>
-      </w:pPr>
-      <w:r>
-        <w:t xml:space="preserve">2023 (Advertised): Evidence-based tools for climate change health impact assessments that enable low- and middle-income countries meet the sustainable development agenda. The 2024 Research Training Program (RTP) Scholarships at Curtin University (Read more:</w:t>
-      </w:r>
-      <w:r>
-        <w:t xml:space="preserve"> </w:t>
-      </w:r>
-      <w:hyperlink r:id="rId90">
-        <w:r>
-          <w:rPr>
-            <w:rStyle w:val="Hyperlink"/>
-          </w:rPr>
-          <w:t xml:space="preserve">https://scholarships.curtin.edu.au/Scholarship/?id=6734</w:t>
-        </w:r>
-      </w:hyperlink>
-      <w:r>
-        <w:t xml:space="preserve">).</w:t>
-      </w:r>
-    </w:p>
-    <w:p>
-      <w:pPr>
-        <w:numPr>
-          <w:ilvl w:val="0"/>
-          <w:numId w:val="1016"/>
-        </w:numPr>
-      </w:pPr>
-      <w:r>
-        <w:t xml:space="preserve">2023 (Started): I co-supervise Albaraa Milibari (Curtin University)</w:t>
-      </w:r>
-    </w:p>
-    <w:p>
-      <w:pPr>
-        <w:numPr>
-          <w:ilvl w:val="0"/>
-          <w:numId w:val="1016"/>
-        </w:numPr>
-      </w:pPr>
-      <w:r>
-        <w:t xml:space="preserve">2022 (Completed): Heather Stevens (Macquarie University). PhD thesis title was Associations between temperature and interpersonal violence. PhD thesis is now available via</w:t>
-      </w:r>
-      <w:r>
-        <w:t xml:space="preserve"> </w:t>
-      </w:r>
-      <w:hyperlink r:id="rId91">
-        <w:r>
-          <w:rPr>
-            <w:rStyle w:val="Hyperlink"/>
-          </w:rPr>
-          <w:t xml:space="preserve">https://doi.org/10.25949/23282423.v1</w:t>
-        </w:r>
-      </w:hyperlink>
-    </w:p>
-    <w:bookmarkStart w:id="92" w:name="masters"/>
-    <w:p>
-      <w:pPr>
-        <w:pStyle w:val="Heading4"/>
-      </w:pPr>
-      <w:r>
-        <w:rPr>
-          <w:rStyle w:val="SectionNumber"/>
-        </w:rPr>
-        <w:t xml:space="preserve">7.2.1.1</w:t>
-      </w:r>
-      <w:r>
-        <w:tab/>
-      </w:r>
-      <w:r>
-        <w:t xml:space="preserve">Masters</w:t>
-      </w:r>
-    </w:p>
-    <w:p>
-      <w:pPr>
-        <w:numPr>
-          <w:ilvl w:val="0"/>
-          <w:numId w:val="1017"/>
-        </w:numPr>
-        <w:pStyle w:val="Compact"/>
-      </w:pPr>
-      <w:r>
-        <w:t xml:space="preserve">2023 (Completed). Alec Cobbold, Supervisory panel: Christopher Rissel, Ivan Hanigan, Melanie Crane. Thesis title: Health behaviours and environmental perceptions during the COVID-19 pandemic.</w:t>
-      </w:r>
-    </w:p>
-    <w:bookmarkEnd w:id="92"/>
-    <w:bookmarkEnd w:id="93"/>
-    <w:bookmarkStart w:id="94" w:name="postdoctoral-research-fellowships"/>
-    <w:p>
-      <w:pPr>
-        <w:pStyle w:val="Heading3"/>
-      </w:pPr>
-      <w:r>
-        <w:rPr>
-          <w:rStyle w:val="SectionNumber"/>
-        </w:rPr>
-        <w:t xml:space="preserve">7.2.2</w:t>
-      </w:r>
-      <w:r>
-        <w:tab/>
-      </w:r>
-      <w:r>
-        <w:t xml:space="preserve">Postdoctoral research fellowships</w:t>
-      </w:r>
-    </w:p>
-    <w:p>
-      <w:pPr>
-        <w:numPr>
-          <w:ilvl w:val="0"/>
-          <w:numId w:val="1018"/>
-        </w:numPr>
-        <w:pStyle w:val="Compact"/>
-      </w:pPr>
-      <w:r>
-        <w:t xml:space="preserve">Primary Supervision of CSIRO/Data61 data science fellowship (Dr Imaina Widagdo, a student in this postdoctoral professional development program for Department of Health Staff: June and July 2017.</w:t>
-      </w:r>
-    </w:p>
-    <w:bookmarkEnd w:id="94"/>
-    <w:bookmarkEnd w:id="95"/>
-    <w:bookmarkStart w:id="97" w:name="other-teaching-activities"/>
-    <w:p>
-      <w:pPr>
-        <w:pStyle w:val="Heading2"/>
-      </w:pPr>
-      <w:r>
-        <w:rPr>
-          <w:rStyle w:val="SectionNumber"/>
-        </w:rPr>
-        <w:t xml:space="preserve">7.3</w:t>
-      </w:r>
-      <w:r>
-        <w:tab/>
-      </w:r>
-      <w:r>
-        <w:t xml:space="preserve">Other teaching activities</w:t>
-      </w:r>
-    </w:p>
-    <w:p>
-      <w:pPr>
-        <w:numPr>
-          <w:ilvl w:val="0"/>
-          <w:numId w:val="1019"/>
-        </w:numPr>
-      </w:pPr>
-      <w:r>
-        <w:t xml:space="preserve">I teach environmental health methods and statistics at the University of Sydney in the Environmental Epidemiology unit for the Masters of Public Health/Global Health. I have assisted tutorials and marking the Masters course over 5 years.</w:t>
-      </w:r>
-    </w:p>
-    <w:p>
-      <w:pPr>
-        <w:numPr>
-          <w:ilvl w:val="0"/>
-          <w:numId w:val="1019"/>
-        </w:numPr>
-      </w:pPr>
-      <w:r>
-        <w:t xml:space="preserve">In 2020 I organised and led a HIA workshop on air pollution HIA for CAR attended by representatives from research and government agencies. I am leading the planning of a follow up workshop in late 2021 that will include hands on training with HIA tools.</w:t>
-      </w:r>
-    </w:p>
-    <w:p>
-      <w:pPr>
-        <w:numPr>
-          <w:ilvl w:val="0"/>
-          <w:numId w:val="1019"/>
-        </w:numPr>
-      </w:pPr>
-      <w:r>
-        <w:t xml:space="preserve">I regularly provide training for members of the CAR centre and coordinate</w:t>
-      </w:r>
-      <w:r>
-        <w:t xml:space="preserve"> </w:t>
-      </w:r>
-      <w:r>
-        <w:t xml:space="preserve">“</w:t>
-      </w:r>
-      <w:r>
-        <w:t xml:space="preserve">Hacky Hour</w:t>
-      </w:r>
-      <w:r>
-        <w:t xml:space="preserve">”</w:t>
-      </w:r>
-      <w:r>
-        <w:t xml:space="preserve"> </w:t>
-      </w:r>
-      <w:r>
-        <w:t xml:space="preserve">sessions to teach post-doctoral fellows.</w:t>
-      </w:r>
-    </w:p>
-    <w:p>
-      <w:pPr>
-        <w:numPr>
-          <w:ilvl w:val="0"/>
-          <w:numId w:val="1019"/>
-        </w:numPr>
-      </w:pPr>
-      <w:r>
-        <w:t xml:space="preserve">Undergraduate teaching including regular guest lectures on health geography ANU and UNSW (Duntroon) GIS courses between 2012 and 2018.</w:t>
-      </w:r>
-    </w:p>
-    <w:p>
-      <w:pPr>
-        <w:numPr>
-          <w:ilvl w:val="0"/>
-          <w:numId w:val="1019"/>
-        </w:numPr>
-      </w:pPr>
-      <w:r>
-        <w:t xml:space="preserve">VIC EPA, CSIRO and several Melbourne Universities (Monash, Melbourne, LaTrobe) workshop on CAR data sharing and analysis technology December 2018 Melbourne</w:t>
-      </w:r>
-    </w:p>
-    <w:p>
-      <w:pPr>
-        <w:numPr>
-          <w:ilvl w:val="0"/>
-          <w:numId w:val="1019"/>
-        </w:numPr>
-      </w:pPr>
-      <w:r>
-        <w:t xml:space="preserve">I gave a workshop on multilevel data analysis for the ACT Health Department 25 May 2016.</w:t>
-      </w:r>
-    </w:p>
-    <w:p>
-      <w:pPr>
-        <w:numPr>
-          <w:ilvl w:val="0"/>
-          <w:numId w:val="1019"/>
-        </w:numPr>
-      </w:pPr>
-      <w:r>
-        <w:t xml:space="preserve">I gave presentations on data publishing for the Australian National Data Service 23 (research data) Things 27 June and 6 September 2016 (</w:t>
-      </w:r>
-      <w:hyperlink r:id="rId96">
-        <w:r>
-          <w:rPr>
-            <w:rStyle w:val="Hyperlink"/>
-          </w:rPr>
-          <w:t xml:space="preserve">https://www.youtube.com/watch?v=V5MwUEoCQPo</w:t>
-        </w:r>
-      </w:hyperlink>
-      <w:r>
-        <w:t xml:space="preserve">).</w:t>
-      </w:r>
-    </w:p>
-    <w:p>
-      <w:pPr>
-        <w:numPr>
-          <w:ilvl w:val="0"/>
-          <w:numId w:val="1019"/>
-        </w:numPr>
-      </w:pPr>
-      <w:r>
-        <w:t xml:space="preserve">Marking masters of environmental health assignments, University of Sydney, Semester 2 2015.</w:t>
-      </w:r>
-    </w:p>
-    <w:bookmarkEnd w:id="97"/>
-    <w:bookmarkEnd w:id="98"/>
-    <w:bookmarkStart w:id="103" w:name="conference-presentations"/>
+    <w:bookmarkStart w:id="99" w:name="teaching-and-learning"/>
     <w:p>
       <w:pPr>
         <w:pStyle w:val="Heading1"/>
@@ -3016,7 +2666,251 @@
         <w:tab/>
       </w:r>
       <w:r>
-        <w:t xml:space="preserve">Conference presentations</w:t>
+        <w:t xml:space="preserve">Teaching and learning</w:t>
+      </w:r>
+    </w:p>
+    <w:p>
+      <w:pPr>
+        <w:pStyle w:val="FirstParagraph"/>
+      </w:pPr>
+      <w:r>
+        <w:t xml:space="preserve">I deliver courses, develop educational materials and supervise research scholars.</w:t>
+      </w:r>
+    </w:p>
+    <w:p>
+      <w:pPr>
+        <w:pStyle w:val="BodyText"/>
+      </w:pPr>
+      <w:r>
+        <w:t xml:space="preserve">I offer teaching and supervision for undergraduate and postgraduate students. I also prepare training materials for HIA and organise HIA training events.</w:t>
+      </w:r>
+    </w:p>
+    <w:bookmarkStart w:id="90" w:name="teaching"/>
+    <w:p>
+      <w:pPr>
+        <w:pStyle w:val="Heading2"/>
+      </w:pPr>
+      <w:r>
+        <w:rPr>
+          <w:rStyle w:val="SectionNumber"/>
+        </w:rPr>
+        <w:t xml:space="preserve">8.1</w:t>
+      </w:r>
+      <w:r>
+        <w:tab/>
+      </w:r>
+      <w:r>
+        <w:t xml:space="preserve">Teaching</w:t>
+      </w:r>
+    </w:p>
+    <w:p>
+      <w:pPr>
+        <w:numPr>
+          <w:ilvl w:val="0"/>
+          <w:numId w:val="1015"/>
+        </w:numPr>
+      </w:pPr>
+      <w:r>
+        <w:t xml:space="preserve">Teaching for the following School of Population Health Units</w:t>
+      </w:r>
+    </w:p>
+    <w:p>
+      <w:pPr>
+        <w:numPr>
+          <w:ilvl w:val="1"/>
+          <w:numId w:val="1016"/>
+        </w:numPr>
+      </w:pPr>
+      <w:r>
+        <w:t xml:space="preserve">PUBH3007 Climate Change, Health and Big Data, third year</w:t>
+      </w:r>
+    </w:p>
+    <w:p>
+      <w:pPr>
+        <w:numPr>
+          <w:ilvl w:val="1"/>
+          <w:numId w:val="1016"/>
+        </w:numPr>
+      </w:pPr>
+      <w:r>
+        <w:t xml:space="preserve">ENHL6000 Health Impact Assessment, Postgraduate</w:t>
+      </w:r>
+    </w:p>
+    <w:bookmarkEnd w:id="90"/>
+    <w:bookmarkStart w:id="96" w:name="higher-degree-research"/>
+    <w:p>
+      <w:pPr>
+        <w:pStyle w:val="Heading2"/>
+      </w:pPr>
+      <w:r>
+        <w:rPr>
+          <w:rStyle w:val="SectionNumber"/>
+        </w:rPr>
+        <w:t xml:space="preserve">8.2</w:t>
+      </w:r>
+      <w:r>
+        <w:tab/>
+      </w:r>
+      <w:r>
+        <w:t xml:space="preserve">Higher Degree Research</w:t>
+      </w:r>
+    </w:p>
+    <w:bookmarkStart w:id="94" w:name="phd-supervision"/>
+    <w:p>
+      <w:pPr>
+        <w:pStyle w:val="Heading3"/>
+      </w:pPr>
+      <w:r>
+        <w:rPr>
+          <w:rStyle w:val="SectionNumber"/>
+        </w:rPr>
+        <w:t xml:space="preserve">8.2.1</w:t>
+      </w:r>
+      <w:r>
+        <w:tab/>
+      </w:r>
+      <w:r>
+        <w:t xml:space="preserve">PhD Supervision</w:t>
+      </w:r>
+    </w:p>
+    <w:p>
+      <w:pPr>
+        <w:numPr>
+          <w:ilvl w:val="0"/>
+          <w:numId w:val="1017"/>
+        </w:numPr>
+      </w:pPr>
+      <w:r>
+        <w:t xml:space="preserve">2023 (Advertised): Evidence-based tools for climate change health impact assessments that enable low- and middle-income countries meet the sustainable development agenda. The 2024 Research Training Program (RTP) Scholarships at Curtin University (Read more:</w:t>
+      </w:r>
+      <w:r>
+        <w:t xml:space="preserve"> </w:t>
+      </w:r>
+      <w:hyperlink r:id="rId91">
+        <w:r>
+          <w:rPr>
+            <w:rStyle w:val="Hyperlink"/>
+          </w:rPr>
+          <w:t xml:space="preserve">https://scholarships.curtin.edu.au/Scholarship/?id=6734</w:t>
+        </w:r>
+      </w:hyperlink>
+      <w:r>
+        <w:t xml:space="preserve">).</w:t>
+      </w:r>
+    </w:p>
+    <w:p>
+      <w:pPr>
+        <w:numPr>
+          <w:ilvl w:val="0"/>
+          <w:numId w:val="1017"/>
+        </w:numPr>
+      </w:pPr>
+      <w:r>
+        <w:t xml:space="preserve">2023 (Started): I co-supervise Albaraa Milibari (Curtin University)</w:t>
+      </w:r>
+    </w:p>
+    <w:p>
+      <w:pPr>
+        <w:numPr>
+          <w:ilvl w:val="0"/>
+          <w:numId w:val="1017"/>
+        </w:numPr>
+      </w:pPr>
+      <w:r>
+        <w:t xml:space="preserve">2022 (Completed): Heather Stevens (Macquarie University). PhD thesis title was Associations between temperature and interpersonal violence. PhD thesis is now available via</w:t>
+      </w:r>
+      <w:r>
+        <w:t xml:space="preserve"> </w:t>
+      </w:r>
+      <w:hyperlink r:id="rId92">
+        <w:r>
+          <w:rPr>
+            <w:rStyle w:val="Hyperlink"/>
+          </w:rPr>
+          <w:t xml:space="preserve">https://doi.org/10.25949/23282423.v1</w:t>
+        </w:r>
+      </w:hyperlink>
+    </w:p>
+    <w:bookmarkStart w:id="93" w:name="masters"/>
+    <w:p>
+      <w:pPr>
+        <w:pStyle w:val="Heading4"/>
+      </w:pPr>
+      <w:r>
+        <w:rPr>
+          <w:rStyle w:val="SectionNumber"/>
+        </w:rPr>
+        <w:t xml:space="preserve">8.2.1.1</w:t>
+      </w:r>
+      <w:r>
+        <w:tab/>
+      </w:r>
+      <w:r>
+        <w:t xml:space="preserve">Masters</w:t>
+      </w:r>
+    </w:p>
+    <w:p>
+      <w:pPr>
+        <w:numPr>
+          <w:ilvl w:val="0"/>
+          <w:numId w:val="1018"/>
+        </w:numPr>
+        <w:pStyle w:val="Compact"/>
+      </w:pPr>
+      <w:r>
+        <w:t xml:space="preserve">2023 (Completed). Alec Cobbold, Supervisory panel: Christopher Rissel, Ivan Hanigan, Melanie Crane. Thesis title: Health behaviours and environmental perceptions during the COVID-19 pandemic.</w:t>
+      </w:r>
+    </w:p>
+    <w:bookmarkEnd w:id="93"/>
+    <w:bookmarkEnd w:id="94"/>
+    <w:bookmarkStart w:id="95" w:name="postdoctoral-research-fellowships"/>
+    <w:p>
+      <w:pPr>
+        <w:pStyle w:val="Heading3"/>
+      </w:pPr>
+      <w:r>
+        <w:rPr>
+          <w:rStyle w:val="SectionNumber"/>
+        </w:rPr>
+        <w:t xml:space="preserve">8.2.2</w:t>
+      </w:r>
+      <w:r>
+        <w:tab/>
+      </w:r>
+      <w:r>
+        <w:t xml:space="preserve">Postdoctoral research fellowships</w:t>
+      </w:r>
+    </w:p>
+    <w:p>
+      <w:pPr>
+        <w:numPr>
+          <w:ilvl w:val="0"/>
+          <w:numId w:val="1019"/>
+        </w:numPr>
+        <w:pStyle w:val="Compact"/>
+      </w:pPr>
+      <w:r>
+        <w:t xml:space="preserve">Primary Supervision of CSIRO/Data61 data science fellowship (Dr Imaina Widagdo, a student in this postdoctoral professional development program for Department of Health Staff: June and July 2017.</w:t>
+      </w:r>
+    </w:p>
+    <w:bookmarkEnd w:id="95"/>
+    <w:bookmarkEnd w:id="96"/>
+    <w:bookmarkStart w:id="98" w:name="other-teaching-activities"/>
+    <w:p>
+      <w:pPr>
+        <w:pStyle w:val="Heading2"/>
+      </w:pPr>
+      <w:r>
+        <w:rPr>
+          <w:rStyle w:val="SectionNumber"/>
+        </w:rPr>
+        <w:t xml:space="preserve">8.3</w:t>
+      </w:r>
+      <w:r>
+        <w:tab/>
+      </w:r>
+      <w:r>
+        <w:t xml:space="preserve">Other teaching activities</w:t>
       </w:r>
     </w:p>
     <w:p>
@@ -3027,7 +2921,7 @@
         </w:numPr>
       </w:pPr>
       <w:r>
-        <w:t xml:space="preserve">Two posters at 2019 Annual Conference of the International Society for Environmental Epidemiology, August 25-28 2019, Utrecht, the Netherlands</w:t>
+        <w:t xml:space="preserve">I teach environmental health methods and statistics at the University of Sydney in the Environmental Epidemiology unit for the Masters of Public Health/Global Health. I have assisted tutorials and marking the Masters course over 5 years.</w:t>
       </w:r>
     </w:p>
     <w:p>
@@ -3038,7 +2932,18 @@
         </w:numPr>
       </w:pPr>
       <w:r>
-        <w:t xml:space="preserve">(INVITED TALK) I.C. Hanigan, R. Broome, M. Cope, J. Heyworth, J. Horsley, B. Jalaludin, E. Jegasothy, L. Knibbs, G. Pereira, S. Vander Hoorn, B. Newell and G.G. Morgan (2019)</w:t>
+        <w:t xml:space="preserve">In 2020 I organised and led a HIA workshop on air pollution HIA for CAR attended by representatives from research and government agencies. I am leading the planning of a follow up workshop in late 2021 that will include hands on training with HIA tools.</w:t>
+      </w:r>
+    </w:p>
+    <w:p>
+      <w:pPr>
+        <w:numPr>
+          <w:ilvl w:val="0"/>
+          <w:numId w:val="1020"/>
+        </w:numPr>
+      </w:pPr>
+      <w:r>
+        <w:t xml:space="preserve">I regularly provide training for members of the CAR centre and coordinate</w:t>
       </w:r>
       <w:r>
         <w:t xml:space="preserve"> </w:t>
@@ -3047,28 +2952,16 @@
         <w:t xml:space="preserve">“</w:t>
       </w:r>
       <w:r>
-        <w:t xml:space="preserve">Comparing estimated years of life lost due to air pollution using system dynamics versus Leslie matrices</w:t>
+        <w:t xml:space="preserve">Hacky Hour</w:t>
       </w:r>
       <w:r>
         <w:t xml:space="preserve">”</w:t>
       </w:r>
       <w:r>
-        <w:t xml:space="preserve">. Modelling and Simulation (MODSIM) Conference forthcoming. Canberra. December 2019. Special session I assisted as organiser (led by Dr Stefan Reis):</w:t>
-      </w:r>
-      <w:r>
-        <w:t xml:space="preserve"> </w:t>
-      </w:r>
-      <w:r>
-        <w:t xml:space="preserve">‘</w:t>
-      </w:r>
-      <w:r>
-        <w:t xml:space="preserve">Integrated modelling and data science for environmental and human health</w:t>
-      </w:r>
-      <w:r>
-        <w:t xml:space="preserve">’</w:t>
-      </w:r>
-      <w:r>
-        <w:t xml:space="preserve">.</w:t>
+        <w:t xml:space="preserve"> </w:t>
+      </w:r>
+      <w:r>
+        <w:t xml:space="preserve">sessions to teach post-doctoral fellows.</w:t>
       </w:r>
     </w:p>
     <w:p>
@@ -3079,7 +2972,7 @@
         </w:numPr>
       </w:pPr>
       <w:r>
-        <w:t xml:space="preserve">I.C. Hanigan, J. Schirmer, T. Niyonsenga. Drought and distress by age, gender and farming: findings from southeastern Australia. The Conference of the International Society for Environmental Epidemiology and International Society of Exposure Science-Asia Chapter 2018 (ISEE/ES-AC) Taipei, Taiwan, 2018.</w:t>
+        <w:t xml:space="preserve">Undergraduate teaching including regular guest lectures on health geography ANU and UNSW (Duntroon) GIS courses between 2012 and 2018.</w:t>
       </w:r>
     </w:p>
     <w:p>
@@ -3090,7 +2983,7 @@
         </w:numPr>
       </w:pPr>
       <w:r>
-        <w:t xml:space="preserve">Ivan C. Hanigan, Grant J. Williamson, Luke D. Knibbs, Joshua Horsley, Margaret I. Rolfe, Martin Cope, Adrian G. Barnett, Christine T. Cowie, Jane S. Heyworth, Marc L. Serre, Bin Jalaludin, and Geoffrey G. Morgan. Bayesian blending of nitrogen dioxide air pollution data for neighbourhood estimates for health research. Awarded a New Researcher Best Abstract Award for Asia, Africa, Latin America/Caribbean and Oceania at the 2017 conference of the International Society of Environmental Epidemiology (ISEE), Sydney, Australia, 24-28 September.</w:t>
+        <w:t xml:space="preserve">VIC EPA, CSIRO and several Melbourne Universities (Monash, Melbourne, LaTrobe) workshop on CAR data sharing and analysis technology December 2018 Melbourne</w:t>
       </w:r>
     </w:p>
     <w:p>
@@ -3101,7 +2994,7 @@
         </w:numPr>
       </w:pPr>
       <w:r>
-        <w:t xml:space="preserve">Hanigan, I., Cochrane, T., Davey, R. The Scale Issue for Heart Disease Mapping and Associations with Disadvantage using Aggregated Hospital Data. Institute of Australian Geographers Conference, Brisbane, Australia, 12-14th July 2017.</w:t>
+        <w:t xml:space="preserve">I gave a workshop on multilevel data analysis for the ACT Health Department 25 May 2016.</w:t>
       </w:r>
     </w:p>
     <w:p>
@@ -3112,7 +3005,18 @@
         </w:numPr>
       </w:pPr>
       <w:r>
-        <w:t xml:space="preserve">Ambrey, C., Hanigan, I. Schirmer, J. Does vegetation cover mediate the impact of drought on psychological distress in farmers? Institute of Australian Geographers Conference, Brisbane, Australia, 12-14th July 2017.</w:t>
+        <w:t xml:space="preserve">I gave presentations on data publishing for the Australian National Data Service 23 (research data) Things 27 June and 6 September 2016 (</w:t>
+      </w:r>
+      <w:hyperlink r:id="rId97">
+        <w:r>
+          <w:rPr>
+            <w:rStyle w:val="Hyperlink"/>
+          </w:rPr>
+          <w:t xml:space="preserve">https://www.youtube.com/watch?v=V5MwUEoCQPo</w:t>
+        </w:r>
+      </w:hyperlink>
+      <w:r>
+        <w:t xml:space="preserve">).</w:t>
       </w:r>
     </w:p>
     <w:p>
@@ -3123,246 +3027,12 @@
         </w:numPr>
       </w:pPr>
       <w:r>
-        <w:t xml:space="preserve">Hanigan, I., Porfirio, L., Hutchinson, M. (Poster) Combining Climate Index With Drought Declarations To Create A Definition Of Drought For Human Wellbeing Research. One Health and International Association for Ecology and Health joint congress , Melbourne 3rd-7th Dec 2016</w:t>
-      </w:r>
-    </w:p>
-    <w:p>
-      <w:pPr>
-        <w:numPr>
-          <w:ilvl w:val="0"/>
-          <w:numId w:val="1020"/>
-        </w:numPr>
-      </w:pPr>
-      <w:r>
-        <w:t xml:space="preserve">Hanigan, I., Learnihan, V., Mazumdar, M., Cochrane, T., Davey, R., Phung, H., O’Connor, B., Yu, Y., Bagheri, N. Associations of hospitalisation for cardiovascular disease with neighbourhood walkability and food locations in Canberra, Australia, 2007-2013. Institute of Australian Geographers (IAG) conference Adelaide 29th June 2016.</w:t>
-      </w:r>
-    </w:p>
-    <w:p>
-      <w:pPr>
-        <w:numPr>
-          <w:ilvl w:val="0"/>
-          <w:numId w:val="1020"/>
-        </w:numPr>
-      </w:pPr>
-      <w:r>
-        <w:t xml:space="preserve">Hanigan, I., Morgan, G., Williamson, G., et al. Blending data with different levels of uncertainty for pollution exposure estimates in Sydney and Perth, Australia. Centre for Air quality and health Research evaluation (CAR) Symposium, Sydney, 5th of May, 2016</w:t>
-      </w:r>
-    </w:p>
-    <w:p>
-      <w:pPr>
-        <w:numPr>
-          <w:ilvl w:val="0"/>
-          <w:numId w:val="1020"/>
-        </w:numPr>
-      </w:pPr>
-      <w:r>
-        <w:t xml:space="preserve">Guru, S., Blanchard, W., Hanigan, I., Burns, E., Stein, J., Lindenmayer, D. &amp; Clancy, T. (2015). A Scientific Workflow to apply an IUCN Red List Ecosystem Assessment of Mountain Ash Forest. 2015 Ecological Society of Australia Annual Conference. Adelaide, South Australia. 29 November, 2015.</w:t>
-      </w:r>
-    </w:p>
-    <w:p>
-      <w:pPr>
-        <w:numPr>
-          <w:ilvl w:val="0"/>
-          <w:numId w:val="1020"/>
-        </w:numPr>
-      </w:pPr>
-      <w:r>
-        <w:t xml:space="preserve">Viennet, E., Dear, K., Faddy, H., Hanigan, I., McMichael, A., Ritchie, S., Williams, C. &amp; Harley, D. (2014). Dengue Transmission in a High-Income Country: Descriptive and Spatio-Temporal Analysis. 9th insitut pasteur conference: Emerging infectious diseases.</w:t>
-      </w:r>
-    </w:p>
-    <w:p>
-      <w:pPr>
-        <w:numPr>
-          <w:ilvl w:val="0"/>
-          <w:numId w:val="1020"/>
-        </w:numPr>
-      </w:pPr>
-      <w:r>
-        <w:t xml:space="preserve">Butler, C. D., Turner, G. M., Hanigan, I. C., &amp; Bowles, D. C. (2013). Climate change adaptation: a mirage that threatens to trap us in dry sand. In Greenhouse 2013, The science of climate change. Adelaide, South Australia. 9 October, 2013.</w:t>
-      </w:r>
-    </w:p>
-    <w:p>
-      <w:pPr>
-        <w:numPr>
-          <w:ilvl w:val="0"/>
-          <w:numId w:val="1020"/>
-        </w:numPr>
-      </w:pPr>
-      <w:r>
-        <w:t xml:space="preserve">Johnston, F., Hanigan, I. C., Henderson, S. B., &amp; Morgan, G. G. (2013). Biomass Smoke Pollution And Mortality Rates In Launceston, Australia, 1994-2007: Evaluation Of Coordinated Interventions To Improve Ambient Air Quality. In The joint ISEE, ISES and ISIAQ Environmental Health Conference (19-23 August 2013). Basel, Switzerland.</w:t>
-      </w:r>
-    </w:p>
-    <w:p>
-      <w:pPr>
-        <w:numPr>
-          <w:ilvl w:val="0"/>
-          <w:numId w:val="1020"/>
-        </w:numPr>
-      </w:pPr>
-      <w:r>
-        <w:t xml:space="preserve">Hanigan, I., Fisher, D., &amp; Mceachern, S. (2013). Open Software - Restricted Data : A Suicide / Climate Case Study . In National Climate Change Adaptation Research Facility Conference</w:t>
-      </w:r>
-      <w:r>
-        <w:t xml:space="preserve"> </w:t>
-      </w:r>
-      <w:r>
-        <w:t xml:space="preserve">“</w:t>
-      </w:r>
-      <w:r>
-        <w:t xml:space="preserve">Climate Adaptation knowledge and partnership</w:t>
-      </w:r>
-      <w:r>
-        <w:t xml:space="preserve">”</w:t>
-      </w:r>
-      <w:r>
-        <w:t xml:space="preserve">. June 2013, Sydney. (pp. 1–8).</w:t>
-      </w:r>
-    </w:p>
-    <w:p>
-      <w:pPr>
-        <w:numPr>
-          <w:ilvl w:val="0"/>
-          <w:numId w:val="1020"/>
-        </w:numPr>
-      </w:pPr>
-      <w:r>
-        <w:t xml:space="preserve">Bambrick, H., Woodruff, R., &amp; Hanigan, I. (2011). P2-364 Climate change threatens blood supply through altering the distribution of vector-borne disease: an Australian Case-Study. Journal of Epidemiology &amp; Community Health, 65(Suppl 1), A323–A323.</w:t>
-      </w:r>
-      <w:r>
-        <w:t xml:space="preserve"> </w:t>
-      </w:r>
-      <w:hyperlink r:id="rId99">
-        <w:r>
-          <w:rPr>
-            <w:rStyle w:val="Hyperlink"/>
-          </w:rPr>
-          <w:t xml:space="preserve">https://dx.doi.org/10.1136/jech.2011.142976k.95</w:t>
-        </w:r>
-      </w:hyperlink>
-    </w:p>
-    <w:p>
-      <w:pPr>
-        <w:numPr>
-          <w:ilvl w:val="0"/>
-          <w:numId w:val="1020"/>
-        </w:numPr>
-      </w:pPr>
-      <w:r>
-        <w:t xml:space="preserve">Johnston, F., Hanigan, I., Henderson, S., Morgan, G., &amp; Bowman, D. (2011). The association between mortality and air pollution events from bushfires and dust storms in Sydney, 1994-2007. In Royal College of Physicians Annual Scientific Meeting. Darwin.</w:t>
-      </w:r>
-    </w:p>
-    <w:p>
-      <w:pPr>
-        <w:numPr>
-          <w:ilvl w:val="0"/>
-          <w:numId w:val="1020"/>
-        </w:numPr>
-      </w:pPr>
-      <w:r>
-        <w:t xml:space="preserve">Johnston, F. H., Hanigan, I. C., Henderson, S. B., Morgan, G. G., &amp; Bowman, D. M. J. S. (2011). Preliminary Results From the Australian Landscape Fire Smoke Project. Abstracts: ISEE 22nd Annual Conference, Seoul, Korea, 28 August-1 September 2010: Outdoor Air Pollution From Residential Wood Combustion and Associated Health Effects. Epidemiology, 22(1), S186</w:t>
-      </w:r>
-      <w:r>
-        <w:t xml:space="preserve"> </w:t>
-      </w:r>
-      <w:hyperlink r:id="rId100">
-        <w:r>
-          <w:rPr>
-            <w:rStyle w:val="Hyperlink"/>
-          </w:rPr>
-          <w:t xml:space="preserve">https://dx.doi.org/10.1097/01.ede.0000392251.52154.6f</w:t>
-        </w:r>
-      </w:hyperlink>
-    </w:p>
-    <w:p>
-      <w:pPr>
-        <w:numPr>
-          <w:ilvl w:val="0"/>
-          <w:numId w:val="1020"/>
-        </w:numPr>
-      </w:pPr>
-      <w:r>
-        <w:t xml:space="preserve">Bambrick, H., Dear, K., &amp; Hanigan, I. (2009). Deaths in a sunburnt country: Differential mortality responses to temperatures in hot country. In IOP Conference Series.</w:t>
-      </w:r>
-    </w:p>
-    <w:p>
-      <w:pPr>
-        <w:numPr>
-          <w:ilvl w:val="0"/>
-          <w:numId w:val="1020"/>
-        </w:numPr>
-      </w:pPr>
-      <w:r>
-        <w:t xml:space="preserve">Banwell, C., Dixon, J., Bambrick, H., Hinde, S., Kjellstrom, T., Lucas, R., &amp; Hanigan, I. C. (2009). Socio-cultural reflections on comfort and heat in Australia with implications for climate change adaption. In Climate Change: Global Risks, Challenges and Decisions. IOP Conf. Series: Earth and Environmental Science (Vol. 6, p. 572023).</w:t>
-      </w:r>
-      <w:r>
-        <w:t xml:space="preserve"> </w:t>
-      </w:r>
-      <w:hyperlink r:id="rId101">
-        <w:r>
-          <w:rPr>
-            <w:rStyle w:val="Hyperlink"/>
-          </w:rPr>
-          <w:t xml:space="preserve">https://dx.doi.org/10.1088/1755-1307/6/7/572023</w:t>
-        </w:r>
-      </w:hyperlink>
-    </w:p>
-    <w:p>
-      <w:pPr>
-        <w:numPr>
-          <w:ilvl w:val="0"/>
-          <w:numId w:val="1020"/>
-        </w:numPr>
-      </w:pPr>
-      <w:r>
-        <w:t xml:space="preserve">Hanigan, I., Johnston, F., Morgan, G., Dingle, J., &amp; Bowman, D. (2008). Assessing the Relationship Between Exposure to Vegetation Fire Smoke and Hospital Admissions when Empirical Air Quality Measurements are Limited: Darwin, Australia, 1996-2005. In Epidemiology: 2008, Vol 19 Issue 6 - pp S266-S267. Abstracts from the Joint Annual Conference of the International Society for Environmental Epidemiology and International Society of Exposure Analysis. Pasadena, California, Oct 2008.</w:t>
-      </w:r>
-    </w:p>
-    <w:p>
-      <w:pPr>
-        <w:numPr>
-          <w:ilvl w:val="0"/>
-          <w:numId w:val="1020"/>
-        </w:numPr>
-      </w:pPr>
-      <w:r>
-        <w:t xml:space="preserve">D’Souza, R., Hall, G., Becker, N., Vally, H., &amp; Hanigan, I. (2006). Effect of Ambient Temperature and Age on Salmonella Notifications in Australia. In Epidemiology.</w:t>
-      </w:r>
-    </w:p>
-    <w:p>
-      <w:pPr>
-        <w:numPr>
-          <w:ilvl w:val="0"/>
-          <w:numId w:val="1020"/>
-        </w:numPr>
-      </w:pPr>
-      <w:r>
-        <w:t xml:space="preserve">D’Souza, R. M., Becker, N. G., Kjellstrom, T., Bambrick, H., Woodruff, R., Kelsall, L., Hanigan, I. &amp; Guest, C. (2005). Influence of Climatic Factors on Hospitalisations and Emergency Room Presentations for Asthma and Other (Non-Asthma) Respiratory Conditions in Children. In Epidemiology (Vol. 16, p. S50).</w:t>
-      </w:r>
-      <w:r>
-        <w:t xml:space="preserve"> </w:t>
-      </w:r>
-      <w:hyperlink r:id="rId102">
-        <w:r>
-          <w:rPr>
-            <w:rStyle w:val="Hyperlink"/>
-          </w:rPr>
-          <w:t xml:space="preserve">https://dx.doi.org/10.1097/00001648-200509000-00116</w:t>
-        </w:r>
-      </w:hyperlink>
-    </w:p>
-    <w:p>
-      <w:pPr>
-        <w:numPr>
-          <w:ilvl w:val="0"/>
-          <w:numId w:val="1020"/>
-        </w:numPr>
-      </w:pPr>
-      <w:r>
-        <w:t xml:space="preserve">D’Souza, R. M., Becker, N. G., Hall, G., Kjellstrom, T., Bambrick, H., Kelsall, L., Hanigan, I &amp; Guest, C. (2005). Climatic Factors Associated With Hospitalisations and Emergency Room Presentations for Diarrhoea in Children. In Epidemiology (Vol. 16, p. S60).</w:t>
-      </w:r>
-    </w:p>
-    <w:bookmarkEnd w:id="103"/>
-    <w:bookmarkStart w:id="105" w:name="programming-expertise"/>
+        <w:t xml:space="preserve">Marking masters of environmental health assignments, University of Sydney, Semester 2 2015.</w:t>
+      </w:r>
+    </w:p>
+    <w:bookmarkEnd w:id="98"/>
+    <w:bookmarkEnd w:id="99"/>
+    <w:bookmarkStart w:id="104" w:name="conferences-and-workshops"/>
     <w:p>
       <w:pPr>
         <w:pStyle w:val="Heading1"/>
@@ -3377,6 +3047,367 @@
         <w:tab/>
       </w:r>
       <w:r>
+        <w:t xml:space="preserve">Conferences and workshops</w:t>
+      </w:r>
+    </w:p>
+    <w:p>
+      <w:pPr>
+        <w:numPr>
+          <w:ilvl w:val="0"/>
+          <w:numId w:val="1021"/>
+        </w:numPr>
+      </w:pPr>
+      <w:r>
+        <w:t xml:space="preserve">Two posters at 2019 Annual Conference of the International Society for Environmental Epidemiology, August 25-28 2019, Utrecht, the Netherlands</w:t>
+      </w:r>
+    </w:p>
+    <w:p>
+      <w:pPr>
+        <w:numPr>
+          <w:ilvl w:val="0"/>
+          <w:numId w:val="1021"/>
+        </w:numPr>
+      </w:pPr>
+      <w:r>
+        <w:t xml:space="preserve">(INVITED TALK) I.C. Hanigan, R. Broome, M. Cope, J. Heyworth, J. Horsley, B. Jalaludin, E. Jegasothy, L. Knibbs, G. Pereira, S. Vander Hoorn, B. Newell and G.G. Morgan (2019)</w:t>
+      </w:r>
+      <w:r>
+        <w:t xml:space="preserve"> </w:t>
+      </w:r>
+      <w:r>
+        <w:t xml:space="preserve">“</w:t>
+      </w:r>
+      <w:r>
+        <w:t xml:space="preserve">Comparing estimated years of life lost due to air pollution using system dynamics versus Leslie matrices</w:t>
+      </w:r>
+      <w:r>
+        <w:t xml:space="preserve">”</w:t>
+      </w:r>
+      <w:r>
+        <w:t xml:space="preserve">. Modelling and Simulation (MODSIM) Conference forthcoming. Canberra. December 2019. Special session I assisted as organiser (led by Dr Stefan Reis):</w:t>
+      </w:r>
+      <w:r>
+        <w:t xml:space="preserve"> </w:t>
+      </w:r>
+      <w:r>
+        <w:t xml:space="preserve">‘</w:t>
+      </w:r>
+      <w:r>
+        <w:t xml:space="preserve">Integrated modelling and data science for environmental and human health</w:t>
+      </w:r>
+      <w:r>
+        <w:t xml:space="preserve">’</w:t>
+      </w:r>
+      <w:r>
+        <w:t xml:space="preserve">.</w:t>
+      </w:r>
+    </w:p>
+    <w:p>
+      <w:pPr>
+        <w:numPr>
+          <w:ilvl w:val="0"/>
+          <w:numId w:val="1021"/>
+        </w:numPr>
+      </w:pPr>
+      <w:r>
+        <w:t xml:space="preserve">I.C. Hanigan, J. Schirmer, T. Niyonsenga. Drought and distress by age, gender and farming: findings from southeastern Australia. The Conference of the International Society for Environmental Epidemiology and International Society of Exposure Science-Asia Chapter 2018 (ISEE/ES-AC) Taipei, Taiwan, 2018.</w:t>
+      </w:r>
+    </w:p>
+    <w:p>
+      <w:pPr>
+        <w:numPr>
+          <w:ilvl w:val="0"/>
+          <w:numId w:val="1021"/>
+        </w:numPr>
+      </w:pPr>
+      <w:r>
+        <w:t xml:space="preserve">Ivan C. Hanigan, Grant J. Williamson, Luke D. Knibbs, Joshua Horsley, Margaret I. Rolfe, Martin Cope, Adrian G. Barnett, Christine T. Cowie, Jane S. Heyworth, Marc L. Serre, Bin Jalaludin, and Geoffrey G. Morgan. Bayesian blending of nitrogen dioxide air pollution data for neighbourhood estimates for health research. Awarded a New Researcher Best Abstract Award for Asia, Africa, Latin America/Caribbean and Oceania at the 2017 conference of the International Society of Environmental Epidemiology (ISEE), Sydney, Australia, 24-28 September.</w:t>
+      </w:r>
+    </w:p>
+    <w:p>
+      <w:pPr>
+        <w:numPr>
+          <w:ilvl w:val="0"/>
+          <w:numId w:val="1021"/>
+        </w:numPr>
+      </w:pPr>
+      <w:r>
+        <w:t xml:space="preserve">Hanigan, I., Cochrane, T., Davey, R. The Scale Issue for Heart Disease Mapping and Associations with Disadvantage using Aggregated Hospital Data. Institute of Australian Geographers Conference, Brisbane, Australia, 12-14th July 2017.</w:t>
+      </w:r>
+    </w:p>
+    <w:p>
+      <w:pPr>
+        <w:numPr>
+          <w:ilvl w:val="0"/>
+          <w:numId w:val="1021"/>
+        </w:numPr>
+      </w:pPr>
+      <w:r>
+        <w:t xml:space="preserve">Ambrey, C., Hanigan, I. Schirmer, J. Does vegetation cover mediate the impact of drought on psychological distress in farmers? Institute of Australian Geographers Conference, Brisbane, Australia, 12-14th July 2017.</w:t>
+      </w:r>
+    </w:p>
+    <w:p>
+      <w:pPr>
+        <w:numPr>
+          <w:ilvl w:val="0"/>
+          <w:numId w:val="1021"/>
+        </w:numPr>
+      </w:pPr>
+      <w:r>
+        <w:t xml:space="preserve">Hanigan, I., Porfirio, L., Hutchinson, M. (Poster) Combining Climate Index With Drought Declarations To Create A Definition Of Drought For Human Wellbeing Research. One Health and International Association for Ecology and Health joint congress , Melbourne 3rd-7th Dec 2016</w:t>
+      </w:r>
+    </w:p>
+    <w:p>
+      <w:pPr>
+        <w:numPr>
+          <w:ilvl w:val="0"/>
+          <w:numId w:val="1021"/>
+        </w:numPr>
+      </w:pPr>
+      <w:r>
+        <w:t xml:space="preserve">Hanigan, I., Learnihan, V., Mazumdar, M., Cochrane, T., Davey, R., Phung, H., O’Connor, B., Yu, Y., Bagheri, N. Associations of hospitalisation for cardiovascular disease with neighbourhood walkability and food locations in Canberra, Australia, 2007-2013. Institute of Australian Geographers (IAG) conference Adelaide 29th June 2016.</w:t>
+      </w:r>
+    </w:p>
+    <w:p>
+      <w:pPr>
+        <w:numPr>
+          <w:ilvl w:val="0"/>
+          <w:numId w:val="1021"/>
+        </w:numPr>
+      </w:pPr>
+      <w:r>
+        <w:t xml:space="preserve">Hanigan, I., Morgan, G., Williamson, G., et al. Blending data with different levels of uncertainty for pollution exposure estimates in Sydney and Perth, Australia. Centre for Air quality and health Research evaluation (CAR) Symposium, Sydney, 5th of May, 2016</w:t>
+      </w:r>
+    </w:p>
+    <w:p>
+      <w:pPr>
+        <w:numPr>
+          <w:ilvl w:val="0"/>
+          <w:numId w:val="1021"/>
+        </w:numPr>
+      </w:pPr>
+      <w:r>
+        <w:t xml:space="preserve">Guru, S., Blanchard, W., Hanigan, I., Burns, E., Stein, J., Lindenmayer, D. &amp; Clancy, T. (2015). A Scientific Workflow to apply an IUCN Red List Ecosystem Assessment of Mountain Ash Forest. 2015 Ecological Society of Australia Annual Conference. Adelaide, South Australia. 29 November, 2015.</w:t>
+      </w:r>
+    </w:p>
+    <w:p>
+      <w:pPr>
+        <w:numPr>
+          <w:ilvl w:val="0"/>
+          <w:numId w:val="1021"/>
+        </w:numPr>
+      </w:pPr>
+      <w:r>
+        <w:t xml:space="preserve">Viennet, E., Dear, K., Faddy, H., Hanigan, I., McMichael, A., Ritchie, S., Williams, C. &amp; Harley, D. (2014). Dengue Transmission in a High-Income Country: Descriptive and Spatio-Temporal Analysis. 9th insitut pasteur conference: Emerging infectious diseases.</w:t>
+      </w:r>
+    </w:p>
+    <w:p>
+      <w:pPr>
+        <w:numPr>
+          <w:ilvl w:val="0"/>
+          <w:numId w:val="1021"/>
+        </w:numPr>
+      </w:pPr>
+      <w:r>
+        <w:t xml:space="preserve">Butler, C. D., Turner, G. M., Hanigan, I. C., &amp; Bowles, D. C. (2013). Climate change adaptation: a mirage that threatens to trap us in dry sand. In Greenhouse 2013, The science of climate change. Adelaide, South Australia. 9 October, 2013.</w:t>
+      </w:r>
+    </w:p>
+    <w:p>
+      <w:pPr>
+        <w:numPr>
+          <w:ilvl w:val="0"/>
+          <w:numId w:val="1021"/>
+        </w:numPr>
+      </w:pPr>
+      <w:r>
+        <w:t xml:space="preserve">Johnston, F., Hanigan, I. C., Henderson, S. B., &amp; Morgan, G. G. (2013). Biomass Smoke Pollution And Mortality Rates In Launceston, Australia, 1994-2007: Evaluation Of Coordinated Interventions To Improve Ambient Air Quality. In The joint ISEE, ISES and ISIAQ Environmental Health Conference (19-23 August 2013). Basel, Switzerland.</w:t>
+      </w:r>
+    </w:p>
+    <w:p>
+      <w:pPr>
+        <w:numPr>
+          <w:ilvl w:val="0"/>
+          <w:numId w:val="1021"/>
+        </w:numPr>
+      </w:pPr>
+      <w:r>
+        <w:t xml:space="preserve">Hanigan, I., Fisher, D., &amp; Mceachern, S. (2013). Open Software - Restricted Data : A Suicide / Climate Case Study . In National Climate Change Adaptation Research Facility Conference</w:t>
+      </w:r>
+      <w:r>
+        <w:t xml:space="preserve"> </w:t>
+      </w:r>
+      <w:r>
+        <w:t xml:space="preserve">“</w:t>
+      </w:r>
+      <w:r>
+        <w:t xml:space="preserve">Climate Adaptation knowledge and partnership</w:t>
+      </w:r>
+      <w:r>
+        <w:t xml:space="preserve">”</w:t>
+      </w:r>
+      <w:r>
+        <w:t xml:space="preserve">. June 2013, Sydney. (pp. 1–8).</w:t>
+      </w:r>
+    </w:p>
+    <w:p>
+      <w:pPr>
+        <w:numPr>
+          <w:ilvl w:val="0"/>
+          <w:numId w:val="1021"/>
+        </w:numPr>
+      </w:pPr>
+      <w:r>
+        <w:t xml:space="preserve">Bambrick, H., Woodruff, R., &amp; Hanigan, I. (2011). P2-364 Climate change threatens blood supply through altering the distribution of vector-borne disease: an Australian Case-Study. Journal of Epidemiology &amp; Community Health, 65(Suppl 1), A323–A323.</w:t>
+      </w:r>
+      <w:r>
+        <w:t xml:space="preserve"> </w:t>
+      </w:r>
+      <w:hyperlink r:id="rId100">
+        <w:r>
+          <w:rPr>
+            <w:rStyle w:val="Hyperlink"/>
+          </w:rPr>
+          <w:t xml:space="preserve">https://dx.doi.org/10.1136/jech.2011.142976k.95</w:t>
+        </w:r>
+      </w:hyperlink>
+    </w:p>
+    <w:p>
+      <w:pPr>
+        <w:numPr>
+          <w:ilvl w:val="0"/>
+          <w:numId w:val="1021"/>
+        </w:numPr>
+      </w:pPr>
+      <w:r>
+        <w:t xml:space="preserve">Johnston, F., Hanigan, I., Henderson, S., Morgan, G., &amp; Bowman, D. (2011). The association between mortality and air pollution events from bushfires and dust storms in Sydney, 1994-2007. In Royal College of Physicians Annual Scientific Meeting. Darwin.</w:t>
+      </w:r>
+    </w:p>
+    <w:p>
+      <w:pPr>
+        <w:numPr>
+          <w:ilvl w:val="0"/>
+          <w:numId w:val="1021"/>
+        </w:numPr>
+      </w:pPr>
+      <w:r>
+        <w:t xml:space="preserve">Johnston, F. H., Hanigan, I. C., Henderson, S. B., Morgan, G. G., &amp; Bowman, D. M. J. S. (2011). Preliminary Results From the Australian Landscape Fire Smoke Project. Abstracts: ISEE 22nd Annual Conference, Seoul, Korea, 28 August-1 September 2010: Outdoor Air Pollution From Residential Wood Combustion and Associated Health Effects. Epidemiology, 22(1), S186</w:t>
+      </w:r>
+      <w:r>
+        <w:t xml:space="preserve"> </w:t>
+      </w:r>
+      <w:hyperlink r:id="rId101">
+        <w:r>
+          <w:rPr>
+            <w:rStyle w:val="Hyperlink"/>
+          </w:rPr>
+          <w:t xml:space="preserve">https://dx.doi.org/10.1097/01.ede.0000392251.52154.6f</w:t>
+        </w:r>
+      </w:hyperlink>
+    </w:p>
+    <w:p>
+      <w:pPr>
+        <w:numPr>
+          <w:ilvl w:val="0"/>
+          <w:numId w:val="1021"/>
+        </w:numPr>
+      </w:pPr>
+      <w:r>
+        <w:t xml:space="preserve">Bambrick, H., Dear, K., &amp; Hanigan, I. (2009). Deaths in a sunburnt country: Differential mortality responses to temperatures in hot country. In IOP Conference Series.</w:t>
+      </w:r>
+    </w:p>
+    <w:p>
+      <w:pPr>
+        <w:numPr>
+          <w:ilvl w:val="0"/>
+          <w:numId w:val="1021"/>
+        </w:numPr>
+      </w:pPr>
+      <w:r>
+        <w:t xml:space="preserve">Banwell, C., Dixon, J., Bambrick, H., Hinde, S., Kjellstrom, T., Lucas, R., &amp; Hanigan, I. C. (2009). Socio-cultural reflections on comfort and heat in Australia with implications for climate change adaption. In Climate Change: Global Risks, Challenges and Decisions. IOP Conf. Series: Earth and Environmental Science (Vol. 6, p. 572023).</w:t>
+      </w:r>
+      <w:r>
+        <w:t xml:space="preserve"> </w:t>
+      </w:r>
+      <w:hyperlink r:id="rId102">
+        <w:r>
+          <w:rPr>
+            <w:rStyle w:val="Hyperlink"/>
+          </w:rPr>
+          <w:t xml:space="preserve">https://dx.doi.org/10.1088/1755-1307/6/7/572023</w:t>
+        </w:r>
+      </w:hyperlink>
+    </w:p>
+    <w:p>
+      <w:pPr>
+        <w:numPr>
+          <w:ilvl w:val="0"/>
+          <w:numId w:val="1021"/>
+        </w:numPr>
+      </w:pPr>
+      <w:r>
+        <w:t xml:space="preserve">Hanigan, I., Johnston, F., Morgan, G., Dingle, J., &amp; Bowman, D. (2008). Assessing the Relationship Between Exposure to Vegetation Fire Smoke and Hospital Admissions when Empirical Air Quality Measurements are Limited: Darwin, Australia, 1996-2005. In Epidemiology: 2008, Vol 19 Issue 6 - pp S266-S267. Abstracts from the Joint Annual Conference of the International Society for Environmental Epidemiology and International Society of Exposure Analysis. Pasadena, California, Oct 2008.</w:t>
+      </w:r>
+    </w:p>
+    <w:p>
+      <w:pPr>
+        <w:numPr>
+          <w:ilvl w:val="0"/>
+          <w:numId w:val="1021"/>
+        </w:numPr>
+      </w:pPr>
+      <w:r>
+        <w:t xml:space="preserve">D’Souza, R., Hall, G., Becker, N., Vally, H., &amp; Hanigan, I. (2006). Effect of Ambient Temperature and Age on Salmonella Notifications in Australia. In Epidemiology.</w:t>
+      </w:r>
+    </w:p>
+    <w:p>
+      <w:pPr>
+        <w:numPr>
+          <w:ilvl w:val="0"/>
+          <w:numId w:val="1021"/>
+        </w:numPr>
+      </w:pPr>
+      <w:r>
+        <w:t xml:space="preserve">D’Souza, R. M., Becker, N. G., Kjellstrom, T., Bambrick, H., Woodruff, R., Kelsall, L., Hanigan, I. &amp; Guest, C. (2005). Influence of Climatic Factors on Hospitalisations and Emergency Room Presentations for Asthma and Other (Non-Asthma) Respiratory Conditions in Children. In Epidemiology (Vol. 16, p. S50).</w:t>
+      </w:r>
+      <w:r>
+        <w:t xml:space="preserve"> </w:t>
+      </w:r>
+      <w:hyperlink r:id="rId103">
+        <w:r>
+          <w:rPr>
+            <w:rStyle w:val="Hyperlink"/>
+          </w:rPr>
+          <w:t xml:space="preserve">https://dx.doi.org/10.1097/00001648-200509000-00116</w:t>
+        </w:r>
+      </w:hyperlink>
+    </w:p>
+    <w:p>
+      <w:pPr>
+        <w:numPr>
+          <w:ilvl w:val="0"/>
+          <w:numId w:val="1021"/>
+        </w:numPr>
+      </w:pPr>
+      <w:r>
+        <w:t xml:space="preserve">D’Souza, R. M., Becker, N. G., Hall, G., Kjellstrom, T., Bambrick, H., Kelsall, L., Hanigan, I &amp; Guest, C. (2005). Climatic Factors Associated With Hospitalisations and Emergency Room Presentations for Diarrhoea in Children. In Epidemiology (Vol. 16, p. S60).</w:t>
+      </w:r>
+    </w:p>
+    <w:bookmarkEnd w:id="104"/>
+    <w:bookmarkStart w:id="106" w:name="programming-expertise"/>
+    <w:p>
+      <w:pPr>
+        <w:pStyle w:val="Heading1"/>
+      </w:pPr>
+      <w:r>
+        <w:rPr>
+          <w:rStyle w:val="SectionNumber"/>
+        </w:rPr>
+        <w:t xml:space="preserve">10</w:t>
+      </w:r>
+      <w:r>
+        <w:tab/>
+      </w:r>
+      <w:r>
         <w:t xml:space="preserve">Programming expertise</w:t>
       </w:r>
     </w:p>
@@ -3384,7 +3415,7 @@
       <w:pPr>
         <w:numPr>
           <w:ilvl w:val="0"/>
-          <w:numId w:val="1021"/>
+          <w:numId w:val="1022"/>
         </w:numPr>
       </w:pPr>
       <w:r>
@@ -3395,13 +3426,13 @@
       <w:pPr>
         <w:numPr>
           <w:ilvl w:val="0"/>
-          <w:numId w:val="1021"/>
+          <w:numId w:val="1022"/>
         </w:numPr>
       </w:pPr>
       <w:r>
         <w:t xml:space="preserve">I contribute to several R packages and open source code project sites via my GitHub pages (</w:t>
       </w:r>
-      <w:hyperlink r:id="rId104">
+      <w:hyperlink r:id="rId105">
         <w:r>
           <w:rPr>
             <w:rStyle w:val="Hyperlink"/>
@@ -3417,7 +3448,7 @@
       <w:pPr>
         <w:numPr>
           <w:ilvl w:val="0"/>
-          <w:numId w:val="1021"/>
+          <w:numId w:val="1022"/>
         </w:numPr>
       </w:pPr>
       <w:r>
@@ -3428,14 +3459,14 @@
       <w:pPr>
         <w:numPr>
           <w:ilvl w:val="0"/>
-          <w:numId w:val="1021"/>
+          <w:numId w:val="1022"/>
         </w:numPr>
       </w:pPr>
       <w:r>
         <w:t xml:space="preserve">I am adept at generic programming and configuring Postgres, PostGIS, Geoserver, QGIS, ArcGIS, Oracle-XE, Linux (Ubuntu, Centos, RHEL).</w:t>
       </w:r>
     </w:p>
-    <w:bookmarkEnd w:id="105"/>
+    <w:bookmarkEnd w:id="106"/>
     <w:sectPr/>
   </w:body>
 </w:document>
@@ -3827,24 +3858,6 @@
     </w:lvlOverride>
   </w:num>
   <w:num w:numId="1014">
-    <w:abstractNumId w:val="991"/>
-  </w:num>
-  <w:num w:numId="1015">
-    <w:abstractNumId w:val="991"/>
-  </w:num>
-  <w:num w:numId="1016">
-    <w:abstractNumId w:val="991"/>
-  </w:num>
-  <w:num w:numId="1017">
-    <w:abstractNumId w:val="991"/>
-  </w:num>
-  <w:num w:numId="1018">
-    <w:abstractNumId w:val="991"/>
-  </w:num>
-  <w:num w:numId="1019">
-    <w:abstractNumId w:val="991"/>
-  </w:num>
-  <w:num w:numId="1020">
     <w:abstractNumId w:val="99411"/>
     <w:lvlOverride w:ilvl="0">
       <w:startOverride w:val="1"/>
@@ -3874,7 +3887,55 @@
       <w:startOverride w:val="1"/>
     </w:lvlOverride>
   </w:num>
+  <w:num w:numId="1015">
+    <w:abstractNumId w:val="991"/>
+  </w:num>
+  <w:num w:numId="1016">
+    <w:abstractNumId w:val="991"/>
+  </w:num>
+  <w:num w:numId="1017">
+    <w:abstractNumId w:val="991"/>
+  </w:num>
+  <w:num w:numId="1018">
+    <w:abstractNumId w:val="991"/>
+  </w:num>
+  <w:num w:numId="1019">
+    <w:abstractNumId w:val="991"/>
+  </w:num>
+  <w:num w:numId="1020">
+    <w:abstractNumId w:val="991"/>
+  </w:num>
   <w:num w:numId="1021">
+    <w:abstractNumId w:val="99411"/>
+    <w:lvlOverride w:ilvl="0">
+      <w:startOverride w:val="1"/>
+    </w:lvlOverride>
+    <w:lvlOverride w:ilvl="1">
+      <w:startOverride w:val="1"/>
+    </w:lvlOverride>
+    <w:lvlOverride w:ilvl="2">
+      <w:startOverride w:val="1"/>
+    </w:lvlOverride>
+    <w:lvlOverride w:ilvl="3">
+      <w:startOverride w:val="1"/>
+    </w:lvlOverride>
+    <w:lvlOverride w:ilvl="4">
+      <w:startOverride w:val="1"/>
+    </w:lvlOverride>
+    <w:lvlOverride w:ilvl="5">
+      <w:startOverride w:val="1"/>
+    </w:lvlOverride>
+    <w:lvlOverride w:ilvl="6">
+      <w:startOverride w:val="1"/>
+    </w:lvlOverride>
+    <w:lvlOverride w:ilvl="7">
+      <w:startOverride w:val="1"/>
+    </w:lvlOverride>
+    <w:lvlOverride w:ilvl="8">
+      <w:startOverride w:val="1"/>
+    </w:lvlOverride>
+  </w:num>
+  <w:num w:numId="1022">
     <w:abstractNumId w:val="991"/>
   </w:num>
 </w:numbering>

</xml_diff>

<commit_message>
add new cv doc
</commit_message>
<xml_diff>
--- a/R/_book/_main.docx
+++ b/R/_book/_main.docx
@@ -763,7 +763,18 @@
         </w:numPr>
       </w:pPr>
       <w:r>
-        <w:t xml:space="preserve">Stevens H.R., Graham P.L., Hanigan I.C. Beggs P.J., (Accepted) No retreat from the heat; Temperature-related risk of violent assault is increased by being inside. International Journal of Urban Sciences</w:t>
+        <w:t xml:space="preserve">Xu, R., Yu, P., Liu, Y., Chen, G., Yang, Z., Zhang, Y., Wu, Y., Beggs, P., Zhang, Y., Boocock, J., Ji, F., Hanigan, I., Jay O., Bi, P., Vargas, N., Leder, K., Green, D., Quail, K., Huxley, R., Jalaludin, B., Hu, W., Dennekamp, M., Vardoulakis, S., Bone, A., Abrahams, J., Johnston, F., Broome, R., Capon, T., Li, S., Guo, Y., (Accepted). Climate change, environmental extremes, and human health in Australia: challenges, adaptation strategies, and policy gaps. The Lancet Regional Health - Western Pacific.</w:t>
+      </w:r>
+    </w:p>
+    <w:p>
+      <w:pPr>
+        <w:numPr>
+          <w:ilvl w:val="0"/>
+          <w:numId w:val="1011"/>
+        </w:numPr>
+      </w:pPr>
+      <w:r>
+        <w:t xml:space="preserve">Stevens H.R., Graham P.L., Hanigan I.C., Beggs P.J., (2023) No retreat from the heat; Temperature-related risk of violent assault is increased by being inside. International Journal of Urban Sciences</w:t>
       </w:r>
       <w:r>
         <w:t xml:space="preserve"> </w:t>
@@ -2125,6 +2136,21 @@
           <w:ilvl w:val="0"/>
           <w:numId w:val="1013"/>
         </w:numPr>
+        <w:pStyle w:val="SourceCode"/>
+      </w:pPr>
+      <w:r>
+        <w:rPr>
+          <w:rStyle w:val="VerbatimChar"/>
+        </w:rPr>
+        <w:t xml:space="preserve"> Lee G, Spencer J, Standen J, Van Buskirk J, Boylan S, Petersen M, Hanigan I, Jegasothy E, Morgan G. (2020). Aboriginal Health and Climate in New South Wales. Human Health and Social Impacts (HHSI) Node of the NSW Adaptation Research Hub. The NSW Adaptation Research Hub is a collaboration between universities, climate-change and adaptation science experts, NSW Health, and the NSW Department of Planning, Industry and Environment (DPIE).</w:t>
+      </w:r>
+    </w:p>
+    <w:p>
+      <w:pPr>
+        <w:numPr>
+          <w:ilvl w:val="0"/>
+          <w:numId w:val="1013"/>
+        </w:numPr>
       </w:pPr>
       <w:r>
         <w:t xml:space="preserve">Hanigan, I.C., Geromboux, C., Horsley, J., Phelan, S., Jegasothy, E., Heathcote, K. and Morgan, G.G. (2020). Environmental health indicators for selected environmental risk/health outcome pairs in New South Wales. Human Health and Social Impacts (HHSI) Node of the NSW Adaptation Research Hub. The NSW Adaptation Research Hub is a collaboration between universities, climate-change and adaptation science experts, NSW Health, and the NSW Department of Planning, Industry and Environment (DPIE).</w:t>
@@ -2305,7 +2331,7 @@
         </w:numPr>
       </w:pPr>
       <w:r>
-        <w:t xml:space="preserve">Corbett, Hertzog, Hanigan, ARDCs National Data Assets Community Connect program, Where theres Smoke - Building Air Health Data Bridges (PS022 - AirHealth). $40,000.</w:t>
+        <w:t xml:space="preserve">Vyas, Hanigan. WHO Asia-pacific Centre for Environment (ACE) funding for Case Studies on Climate Resilient and Low Carbon Health Systems. 2023. $40,000.</w:t>
       </w:r>
     </w:p>
     <w:p>
@@ -2316,6 +2342,28 @@
         </w:numPr>
       </w:pPr>
       <w:r>
+        <w:t xml:space="preserve">Vyas, Hanigan. We were approached by the UN Climate Change (UNFCCC) COP28 Health Programme to provide technical expertise to the climate-health negotiations in Dubai in December 2023. Dr Vyas will undertake this activity jointly funded through Curtin and the NHMRC HEAL network. 2023. $50,000.</w:t>
+      </w:r>
+    </w:p>
+    <w:p>
+      <w:pPr>
+        <w:numPr>
+          <w:ilvl w:val="0"/>
+          <w:numId w:val="1014"/>
+        </w:numPr>
+      </w:pPr>
+      <w:r>
+        <w:t xml:space="preserve">Corbett, Hertzog, Hanigan, ARDCs National Data Assets Community Connect program, Where theres Smoke - Building Air Health Data Bridges (PS022 - AirHealth). 2023. $40,000.</w:t>
+      </w:r>
+    </w:p>
+    <w:p>
+      <w:pPr>
+        <w:numPr>
+          <w:ilvl w:val="0"/>
+          <w:numId w:val="1014"/>
+        </w:numPr>
+      </w:pPr>
+      <w:r>
         <w:t xml:space="preserve">Hanigan, Data and model blending for the protoype AQFx smoke forecasting system, CSIRO, 6 months, $60,000</w:t>
       </w:r>
     </w:p>
@@ -2327,7 +2375,7 @@
         </w:numPr>
       </w:pPr>
       <w:r>
-        <w:t xml:space="preserve">Hanigan, Jalaludin, Co-design and capacity building workshop in Sarawak, Malaysia, CAR, $20,000.00</w:t>
+        <w:t xml:space="preserve">Hanigan, Jalaludin, Co-design and capacity building workshop in Sarawak, Malaysia, 2023, CAR, $20,000.00</w:t>
       </w:r>
     </w:p>
     <w:p>
@@ -2338,7 +2386,7 @@
         </w:numPr>
       </w:pPr>
       <w:r>
-        <w:t xml:space="preserve">Gebremedhin A, Hanigan, I, Universal Thermal Climate Index and Risk of Pregnancy Complications in Western Australia: A retrospective time-to-event cohort study, Curtin School of Population Health, , $10,000</w:t>
+        <w:t xml:space="preserve">Gebremedhin A, Hanigan, I, Universal Thermal Climate Index and Risk of Pregnancy Complications in Western Australia: A retrospective time-to-event cohort study, Curtin School of Population Health, 2023, $10,000</w:t>
       </w:r>
     </w:p>
     <w:p>
@@ -2781,7 +2829,7 @@
         </w:numPr>
       </w:pPr>
       <w:r>
-        <w:t xml:space="preserve">2023 (Advertised): Evidence-based tools for climate change health impact assessments that enable low- and middle-income countries meet the sustainable development agenda. The 2024 Research Training Program (RTP) Scholarships at Curtin University (Read more:</w:t>
+        <w:t xml:space="preserve">2023 (Forthcoming): Evidence-based tools for climate change health impact assessments that enable low- and middle-income countries meet the sustainable development agenda. The 2024 Research Training Program (RTP) Scholarships at Curtin University (Read more:</w:t>
       </w:r>
       <w:r>
         <w:t xml:space="preserve"> </w:t>

</xml_diff>